<commit_message>
Part of word docs
</commit_message>
<xml_diff>
--- a/Documentation.docx
+++ b/Documentation.docx
@@ -1,17 +1,19 @@
 
 <file path=word/document.xml><?xml version="1.0" encoding="utf-8"?>
-<w:document xmlns:wpc="http://schemas.microsoft.com/office/word/2010/wordprocessingCanvas" xmlns:cx="http://schemas.microsoft.com/office/drawing/2014/chartex" xmlns:cx1="http://schemas.microsoft.com/office/drawing/2015/9/8/chartex" xmlns:cx2="http://schemas.microsoft.com/office/drawing/2015/10/21/chartex" xmlns:cx3="http://schemas.microsoft.com/office/drawing/2016/5/9/chartex" xmlns:cx4="http://schemas.microsoft.com/office/drawing/2016/5/10/chartex" xmlns:cx5="http://schemas.microsoft.com/office/drawing/2016/5/11/chartex" xmlns:cx6="http://schemas.microsoft.com/office/drawing/2016/5/12/chartex" xmlns:cx7="http://schemas.microsoft.com/office/drawing/2016/5/13/chartex" xmlns:cx8="http://schemas.microsoft.com/office/drawing/2016/5/14/chartex" xmlns:mc="http://schemas.openxmlformats.org/markup-compatibility/2006" xmlns:aink="http://schemas.microsoft.com/office/drawing/2016/ink" xmlns:am3d="http://schemas.microsoft.com/office/drawing/2017/model3d" xmlns:o="urn:schemas-microsoft-com:office:office" xmlns:oel="http://schemas.microsoft.com/office/2019/extlst" xmlns:r="http://schemas.openxmlformats.org/officeDocument/2006/relationships" xmlns:m="http://schemas.openxmlformats.org/officeDocument/2006/math" xmlns:v="urn:schemas-microsoft-com:vml" xmlns:wp14="http://schemas.microsoft.com/office/word/2010/wordprocessingDrawing" xmlns:wp="http://schemas.openxmlformats.org/drawingml/2006/wordprocessingDrawing" xmlns:w10="urn:schemas-microsoft-com:office:word" xmlns:w="http://schemas.openxmlformats.org/wordprocessingml/2006/main" xmlns:w14="http://schemas.microsoft.com/office/word/2010/wordml" xmlns:w15="http://schemas.microsoft.com/office/word/2012/wordml" xmlns:w16cex="http://schemas.microsoft.com/office/word/2018/wordml/cex" xmlns:w16cid="http://schemas.microsoft.com/office/word/2016/wordml/cid" xmlns:w16="http://schemas.microsoft.com/office/word/2018/wordml" xmlns:w16du="http://schemas.microsoft.com/office/word/2023/wordml/word16du" xmlns:w16sdtdh="http://schemas.microsoft.com/office/word/2020/wordml/sdtdatahash" xmlns:w16se="http://schemas.microsoft.com/office/word/2015/wordml/symex" xmlns:wpg="http://schemas.microsoft.com/office/word/2010/wordprocessingGroup" xmlns:wpi="http://schemas.microsoft.com/office/word/2010/wordprocessingInk" xmlns:wne="http://schemas.microsoft.com/office/word/2006/wordml" xmlns:wps="http://schemas.microsoft.com/office/word/2010/wordprocessingShape" mc:Ignorable="w14 w15 w16se w16cid w16 w16cex w16sdtdh w16du wp14">
+<w:document xmlns:wpc="http://schemas.microsoft.com/office/word/2010/wordprocessingCanvas" xmlns:cx="http://schemas.microsoft.com/office/drawing/2014/chartex" xmlns:cx1="http://schemas.microsoft.com/office/drawing/2015/9/8/chartex" xmlns:cx2="http://schemas.microsoft.com/office/drawing/2015/10/21/chartex" xmlns:cx3="http://schemas.microsoft.com/office/drawing/2016/5/9/chartex" xmlns:cx4="http://schemas.microsoft.com/office/drawing/2016/5/10/chartex" xmlns:cx5="http://schemas.microsoft.com/office/drawing/2016/5/11/chartex" xmlns:cx6="http://schemas.microsoft.com/office/drawing/2016/5/12/chartex" xmlns:cx7="http://schemas.microsoft.com/office/drawing/2016/5/13/chartex" xmlns:cx8="http://schemas.microsoft.com/office/drawing/2016/5/14/chartex" xmlns:mc="http://schemas.openxmlformats.org/markup-compatibility/2006" xmlns:aink="http://schemas.microsoft.com/office/drawing/2016/ink" xmlns:am3d="http://schemas.microsoft.com/office/drawing/2017/model3d" xmlns:o="urn:schemas-microsoft-com:office:office" xmlns:oel="http://schemas.microsoft.com/office/2019/extlst" xmlns:r="http://schemas.openxmlformats.org/officeDocument/2006/relationships" xmlns:m="http://schemas.openxmlformats.org/officeDocument/2006/math" xmlns:v="urn:schemas-microsoft-com:vml" xmlns:wp14="http://schemas.microsoft.com/office/word/2010/wordprocessingDrawing" xmlns:wp="http://schemas.openxmlformats.org/drawingml/2006/wordprocessingDrawing" xmlns:w10="urn:schemas-microsoft-com:office:word" xmlns:w="http://schemas.openxmlformats.org/wordprocessingml/2006/main" xmlns:w14="http://schemas.microsoft.com/office/word/2010/wordml" xmlns:w15="http://schemas.microsoft.com/office/word/2012/wordml" xmlns:w16cex="http://schemas.microsoft.com/office/word/2018/wordml/cex" xmlns:w16cid="http://schemas.microsoft.com/office/word/2016/wordml/cid" xmlns:w16="http://schemas.microsoft.com/office/word/2018/wordml" xmlns:w16du="http://schemas.microsoft.com/office/word/2023/wordml/word16du" xmlns:w16sdtdh="http://schemas.microsoft.com/office/word/2020/wordml/sdtdatahash" xmlns:w16sdtfl="http://schemas.microsoft.com/office/word/2024/wordml/sdtformatlock" xmlns:w16se="http://schemas.microsoft.com/office/word/2015/wordml/symex" xmlns:wpg="http://schemas.microsoft.com/office/word/2010/wordprocessingGroup" xmlns:wpi="http://schemas.microsoft.com/office/word/2010/wordprocessingInk" xmlns:wne="http://schemas.microsoft.com/office/word/2006/wordml" xmlns:wps="http://schemas.microsoft.com/office/word/2010/wordprocessingShape" mc:Ignorable="w14 w15 w16se w16cid w16 w16cex w16sdtdh w16sdtfl w16du wp14">
   <w:body>
     <w:p>
       <w:pPr>
         <w:pStyle w:val="Title"/>
       </w:pPr>
-      <w:r>
-        <w:t>Tempo</w:t>
-      </w:r>
-      <w:r>
-        <w:t>Therm</w:t>
-      </w:r>
+      <w:proofErr w:type="spellStart"/>
+      <w:r>
+        <w:t>T</w:t>
+      </w:r>
+      <w:r>
+        <w:t>hedyxEngine</w:t>
+      </w:r>
+      <w:proofErr w:type="spellEnd"/>
       <w:r>
         <w:t xml:space="preserve"> Documentation</w:t>
       </w:r>
@@ -60,12 +62,20 @@
       </w:r>
     </w:p>
     <w:p>
+      <w:pPr>
+        <w:pStyle w:val="Heading4"/>
+      </w:pPr>
+      <w:r>
+        <w:t>MacOS</w:t>
+      </w:r>
+    </w:p>
+    <w:p>
       <w:r>
         <w:drawing>
-          <wp:inline distT="0" distB="0" distL="0" distR="0" wp14:anchorId="7758D187" wp14:editId="473BF100">
-            <wp:extent cx="5943600" cy="2971800"/>
+          <wp:inline distT="0" distB="0" distL="0" distR="0" wp14:anchorId="5289284E" wp14:editId="34E03510">
+            <wp:extent cx="5272899" cy="3203737"/>
             <wp:effectExtent l="0" t="0" r="0" b="0"/>
-            <wp:docPr id="423951624" name="Picture 1"/>
+            <wp:docPr id="1736988619" name="Picture 1" descr="A screenshot of a computer&#10;&#10;AI-generated content may be incorrect."/>
             <wp:cNvGraphicFramePr>
               <a:graphicFrameLocks xmlns:a="http://schemas.openxmlformats.org/drawingml/2006/main" noChangeAspect="1"/>
             </wp:cNvGraphicFramePr>
@@ -73,7 +83,7 @@
               <a:graphicData uri="http://schemas.openxmlformats.org/drawingml/2006/picture">
                 <pic:pic xmlns:pic="http://schemas.openxmlformats.org/drawingml/2006/picture">
                   <pic:nvPicPr>
-                    <pic:cNvPr id="423951624" name=""/>
+                    <pic:cNvPr id="1736988619" name="Picture 1" descr="A screenshot of a computer&#10;&#10;AI-generated content may be incorrect."/>
                     <pic:cNvPicPr/>
                   </pic:nvPicPr>
                   <pic:blipFill>
@@ -85,7 +95,7 @@
                   <pic:spPr>
                     <a:xfrm>
                       <a:off x="0" y="0"/>
-                      <a:ext cx="5943600" cy="2971800"/>
+                      <a:ext cx="5335054" cy="3241501"/>
                     </a:xfrm>
                     <a:prstGeom prst="rect">
                       <a:avLst/>
@@ -100,10 +110,69 @@
     </w:p>
     <w:p>
       <w:r>
-        <w:t>TempoTherm</w:t>
-      </w:r>
-      <w:r>
-        <w:t xml:space="preserve"> is a 2D physics engine designed to simulate heat transfer across different materials using a visually intuitive approach. The engine supports various forms of heat transfer mechanisms including conduction, convection, and radiation, presenting them in a visually engaging manner that changes color based on the temperature of the objects.</w:t>
+        <w:t>Windows</w:t>
+      </w:r>
+    </w:p>
+    <w:p>
+      <w:r>
+        <w:rPr>
+          <w:noProof/>
+        </w:rPr>
+        <w:drawing>
+          <wp:inline distT="0" distB="0" distL="0" distR="0" wp14:anchorId="6E90F820" wp14:editId="37B6DD64">
+            <wp:extent cx="5125720" cy="2733170"/>
+            <wp:effectExtent l="0" t="0" r="5080" b="0"/>
+            <wp:docPr id="214447390" name="Picture 1" descr="A screenshot of a computer&#10;&#10;AI-generated content may be incorrect."/>
+            <wp:cNvGraphicFramePr>
+              <a:graphicFrameLocks xmlns:a="http://schemas.openxmlformats.org/drawingml/2006/main" noChangeAspect="1"/>
+            </wp:cNvGraphicFramePr>
+            <a:graphic xmlns:a="http://schemas.openxmlformats.org/drawingml/2006/main">
+              <a:graphicData uri="http://schemas.openxmlformats.org/drawingml/2006/picture">
+                <pic:pic xmlns:pic="http://schemas.openxmlformats.org/drawingml/2006/picture">
+                  <pic:nvPicPr>
+                    <pic:cNvPr id="214447390" name="Picture 1" descr="A screenshot of a computer&#10;&#10;AI-generated content may be incorrect."/>
+                    <pic:cNvPicPr/>
+                  </pic:nvPicPr>
+                  <pic:blipFill>
+                    <a:blip r:embed="rId7" cstate="print">
+                      <a:extLst>
+                        <a:ext uri="{28A0092B-C50C-407E-A947-70E740481C1C}">
+                          <a14:useLocalDpi xmlns:a14="http://schemas.microsoft.com/office/drawing/2010/main" val="0"/>
+                        </a:ext>
+                      </a:extLst>
+                    </a:blip>
+                    <a:stretch>
+                      <a:fillRect/>
+                    </a:stretch>
+                  </pic:blipFill>
+                  <pic:spPr>
+                    <a:xfrm>
+                      <a:off x="0" y="0"/>
+                      <a:ext cx="5158736" cy="2750775"/>
+                    </a:xfrm>
+                    <a:prstGeom prst="rect">
+                      <a:avLst/>
+                    </a:prstGeom>
+                  </pic:spPr>
+                </pic:pic>
+              </a:graphicData>
+            </a:graphic>
+          </wp:inline>
+        </w:drawing>
+      </w:r>
+    </w:p>
+    <w:p>
+      <w:proofErr w:type="spellStart"/>
+      <w:r>
+        <w:lastRenderedPageBreak/>
+        <w:t>ThedyxEngine</w:t>
+      </w:r>
+      <w:proofErr w:type="spellEnd"/>
+      <w:r>
+        <w:t xml:space="preserve"> </w:t>
+      </w:r>
+      <w:r>
+        <w:t>is a 2D physics engine designed to simulate heat transfer across different materials using a visually intuitive approach. The engine supports various forms of heat transfer mechanisms including conduction, convection, and radiation, presenting them in a visually engaging manner that changes color based on the temperature of the objects.</w:t>
       </w:r>
     </w:p>
     <w:p>
@@ -126,7 +195,6 @@
         <w:pStyle w:val="Heading2"/>
       </w:pPr>
       <w:r>
-        <w:lastRenderedPageBreak/>
         <w:t>Controls</w:t>
       </w:r>
     </w:p>
@@ -207,10 +275,7 @@
     </w:p>
     <w:p>
       <w:r>
-        <w:t>G</w:t>
-      </w:r>
-      <w:r>
-        <w:t>raphic interpretation of the simulation, that displays objects colored by their temperature</w:t>
+        <w:t>Graphic interpretation of the simulation, that displays objects colored by their temperature</w:t>
       </w:r>
       <w:r>
         <w:t xml:space="preserve">. You can move on your scene by Keys “WASD” and </w:t>
@@ -292,25 +357,7 @@
           <w:rPr>
             <w:rFonts w:ascii="Cambria Math" w:hAnsi="Cambria Math"/>
           </w:rPr>
-          <m:t>10</m:t>
-        </m:r>
-        <m:r>
-          <w:rPr>
-            <w:rFonts w:ascii="Cambria Math" w:hAnsi="Cambria Math"/>
-          </w:rPr>
-          <m:t>0-</m:t>
-        </m:r>
-        <m:r>
-          <w:rPr>
-            <w:rFonts w:ascii="Cambria Math" w:hAnsi="Cambria Math"/>
-          </w:rPr>
-          <m:t>2</m:t>
-        </m:r>
-        <m:r>
-          <w:rPr>
-            <w:rFonts w:ascii="Cambria Math" w:hAnsi="Cambria Math"/>
-          </w:rPr>
-          <m:t xml:space="preserve">00 </m:t>
+          <m:t xml:space="preserve">100-200 </m:t>
         </m:r>
         <m:sSup>
           <m:sSupPr>
@@ -359,25 +406,7 @@
           <w:rPr>
             <w:rFonts w:ascii="Cambria Math" w:hAnsi="Cambria Math"/>
           </w:rPr>
-          <m:t>200</m:t>
-        </m:r>
-        <m:r>
-          <w:rPr>
-            <w:rFonts w:ascii="Cambria Math" w:hAnsi="Cambria Math"/>
-          </w:rPr>
-          <m:t>-</m:t>
-        </m:r>
-        <m:r>
-          <w:rPr>
-            <w:rFonts w:ascii="Cambria Math" w:hAnsi="Cambria Math"/>
-          </w:rPr>
-          <m:t>25</m:t>
-        </m:r>
-        <m:r>
-          <w:rPr>
-            <w:rFonts w:ascii="Cambria Math" w:hAnsi="Cambria Math"/>
-          </w:rPr>
-          <m:t xml:space="preserve">0 </m:t>
+          <m:t xml:space="preserve">200-250 </m:t>
         </m:r>
         <m:sSup>
           <m:sSupPr>
@@ -426,25 +455,7 @@
           <w:rPr>
             <w:rFonts w:ascii="Cambria Math" w:hAnsi="Cambria Math"/>
           </w:rPr>
-          <m:t>250</m:t>
-        </m:r>
-        <m:r>
-          <w:rPr>
-            <w:rFonts w:ascii="Cambria Math" w:hAnsi="Cambria Math"/>
-          </w:rPr>
-          <m:t>-</m:t>
-        </m:r>
-        <m:r>
-          <w:rPr>
-            <w:rFonts w:ascii="Cambria Math" w:hAnsi="Cambria Math"/>
-          </w:rPr>
-          <m:t>320</m:t>
-        </m:r>
-        <m:r>
-          <w:rPr>
-            <w:rFonts w:ascii="Cambria Math" w:hAnsi="Cambria Math"/>
-          </w:rPr>
-          <m:t xml:space="preserve"> </m:t>
+          <m:t xml:space="preserve">250-320 </m:t>
         </m:r>
         <m:sSup>
           <m:sSupPr>
@@ -499,25 +510,7 @@
           <w:rPr>
             <w:rFonts w:ascii="Cambria Math" w:hAnsi="Cambria Math"/>
           </w:rPr>
-          <m:t>320</m:t>
-        </m:r>
-        <m:r>
-          <w:rPr>
-            <w:rFonts w:ascii="Cambria Math" w:hAnsi="Cambria Math"/>
-          </w:rPr>
-          <m:t>-</m:t>
-        </m:r>
-        <m:r>
-          <w:rPr>
-            <w:rFonts w:ascii="Cambria Math" w:hAnsi="Cambria Math"/>
-          </w:rPr>
-          <m:t>4</m:t>
-        </m:r>
-        <m:r>
-          <w:rPr>
-            <w:rFonts w:ascii="Cambria Math" w:hAnsi="Cambria Math"/>
-          </w:rPr>
-          <m:t xml:space="preserve">00 </m:t>
+          <m:t xml:space="preserve">320-400 </m:t>
         </m:r>
         <m:sSup>
           <m:sSupPr>
@@ -566,25 +559,7 @@
           <w:rPr>
             <w:rFonts w:ascii="Cambria Math" w:hAnsi="Cambria Math"/>
           </w:rPr>
-          <m:t>400</m:t>
-        </m:r>
-        <m:r>
-          <w:rPr>
-            <w:rFonts w:ascii="Cambria Math" w:hAnsi="Cambria Math"/>
-          </w:rPr>
-          <m:t>-</m:t>
-        </m:r>
-        <m:r>
-          <w:rPr>
-            <w:rFonts w:ascii="Cambria Math" w:hAnsi="Cambria Math"/>
-          </w:rPr>
-          <m:t>8</m:t>
-        </m:r>
-        <m:r>
-          <w:rPr>
-            <w:rFonts w:ascii="Cambria Math" w:hAnsi="Cambria Math"/>
-          </w:rPr>
-          <m:t xml:space="preserve">00 </m:t>
+          <m:t xml:space="preserve">400-800 </m:t>
         </m:r>
         <m:sSup>
           <m:sSupPr>
@@ -633,25 +608,7 @@
           <w:rPr>
             <w:rFonts w:ascii="Cambria Math" w:hAnsi="Cambria Math"/>
           </w:rPr>
-          <m:t>8</m:t>
-        </m:r>
-        <m:r>
-          <w:rPr>
-            <w:rFonts w:ascii="Cambria Math" w:hAnsi="Cambria Math"/>
-          </w:rPr>
-          <m:t>00</m:t>
-        </m:r>
-        <m:r>
-          <w:rPr>
-            <w:rFonts w:ascii="Cambria Math" w:hAnsi="Cambria Math"/>
-          </w:rPr>
-          <m:t>+</m:t>
-        </m:r>
-        <m:r>
-          <w:rPr>
-            <w:rFonts w:ascii="Cambria Math" w:hAnsi="Cambria Math"/>
-          </w:rPr>
-          <m:t xml:space="preserve"> </m:t>
+          <m:t xml:space="preserve">800+ </m:t>
         </m:r>
         <m:sSup>
           <m:sSupPr>
@@ -711,6 +668,7 @@
         <w:pStyle w:val="Heading5"/>
       </w:pPr>
       <w:r>
+        <w:lastRenderedPageBreak/>
         <w:t>Object properties</w:t>
       </w:r>
     </w:p>
@@ -891,7 +849,6 @@
         <w:pStyle w:val="Heading3"/>
       </w:pPr>
       <w:r>
-        <w:lastRenderedPageBreak/>
         <w:t>UI bar</w:t>
       </w:r>
     </w:p>
@@ -910,6 +867,9 @@
         </w:rPr>
       </w:pPr>
       <w:r>
+        <w:rPr>
+          <w:noProof/>
+        </w:rPr>
         <w:drawing>
           <wp:inline distT="0" distB="0" distL="0" distR="0" wp14:anchorId="5F0C802A" wp14:editId="3DE63006">
             <wp:extent cx="1181161" cy="457223"/>
@@ -926,7 +886,7 @@
                     <pic:cNvPicPr/>
                   </pic:nvPicPr>
                   <pic:blipFill>
-                    <a:blip r:embed="rId7"/>
+                    <a:blip r:embed="rId8"/>
                     <a:stretch>
                       <a:fillRect/>
                     </a:stretch>
@@ -1044,6 +1004,9 @@
     </w:p>
     <w:p>
       <w:r>
+        <w:rPr>
+          <w:noProof/>
+        </w:rPr>
         <w:drawing>
           <wp:inline distT="0" distB="0" distL="0" distR="0" wp14:anchorId="0126EE06" wp14:editId="4D860F21">
             <wp:extent cx="1905098" cy="457223"/>
@@ -1060,7 +1023,7 @@
                     <pic:cNvPicPr/>
                   </pic:nvPicPr>
                   <pic:blipFill>
-                    <a:blip r:embed="rId8"/>
+                    <a:blip r:embed="rId9"/>
                     <a:stretch>
                       <a:fillRect/>
                     </a:stretch>
@@ -1126,13 +1089,7 @@
         <w:t>Pause Button</w:t>
       </w:r>
       <w:r>
-        <w:t xml:space="preserve"> </w:t>
-      </w:r>
-      <w:r>
-        <w:t>–</w:t>
-      </w:r>
-      <w:r>
-        <w:t xml:space="preserve"> pause the simulation</w:t>
+        <w:t xml:space="preserve"> – pause the simulation</w:t>
       </w:r>
     </w:p>
     <w:p>
@@ -1151,10 +1108,7 @@
         <w:t xml:space="preserve">Stop Button </w:t>
       </w:r>
       <w:r>
-        <w:t>–</w:t>
-      </w:r>
-      <w:r>
-        <w:t xml:space="preserve"> stop the simulation</w:t>
+        <w:t>– stop the simulation</w:t>
       </w:r>
     </w:p>
     <w:p>
@@ -1180,10 +1134,7 @@
         <w:t xml:space="preserve">Button </w:t>
       </w:r>
       <w:r>
-        <w:t>–</w:t>
-      </w:r>
-      <w:r>
-        <w:t xml:space="preserve"> reset the simulation</w:t>
+        <w:t>– reset the simulation</w:t>
       </w:r>
     </w:p>
     <w:p>
@@ -1202,10 +1153,7 @@
         <w:t xml:space="preserve">Simulation time Label </w:t>
       </w:r>
       <w:r>
-        <w:t>–</w:t>
-      </w:r>
-      <w:r>
-        <w:t xml:space="preserve"> current time of the simulation</w:t>
+        <w:t>– current time of the simulation</w:t>
       </w:r>
     </w:p>
     <w:p>
@@ -1289,7 +1237,7 @@
         </w:rPr>
         <w:t xml:space="preserve"> </w:t>
       </w:r>
-      <w:hyperlink r:id="rId9" w:history="1">
+      <w:hyperlink r:id="rId10" w:history="1">
         <w:r>
           <w:rPr>
             <w:rStyle w:val="Hyperlink"/>
@@ -1312,7 +1260,7 @@
       <w:r>
         <w:t xml:space="preserve"> </w:t>
       </w:r>
-      <w:hyperlink r:id="rId10" w:history="1">
+      <w:hyperlink r:id="rId11" w:history="1">
         <w:r>
           <w:rPr>
             <w:rStyle w:val="Hyperlink"/>
@@ -3880,7 +3828,7 @@
         </w:rPr>
         <w:t xml:space="preserve"> </w:t>
       </w:r>
-      <w:hyperlink r:id="rId11" w:anchor=":~:text=The%20rate%20of%20heat%20transfer%20by%20emitted%20radiation%20is%20determined,its%20absolute%20temperature%20in%20kelvin" w:history="1">
+      <w:hyperlink r:id="rId12" w:anchor=":~:text=The%20rate%20of%20heat%20transfer%20by%20emitted%20radiation%20is%20determined,its%20absolute%20temperature%20in%20kelvin" w:history="1">
         <w:r>
           <w:rPr>
             <w:rStyle w:val="Hyperlink"/>
@@ -3910,7 +3858,7 @@
           <w:u w:val="none"/>
         </w:rPr>
       </w:pPr>
-      <w:hyperlink r:id="rId12" w:history="1">
+      <w:hyperlink r:id="rId13" w:history="1">
         <w:r>
           <w:rPr>
             <w:rStyle w:val="Hyperlink"/>
@@ -4961,11 +4909,19 @@
           <w:rFonts w:eastAsiaTheme="minorEastAsia"/>
         </w:rPr>
       </w:pPr>
+      <w:proofErr w:type="gramStart"/>
       <w:r>
         <w:rPr>
           <w:rFonts w:eastAsiaTheme="minorEastAsia"/>
         </w:rPr>
-        <w:t xml:space="preserve">where, k is count of a </w:t>
+        <w:t>where,</w:t>
+      </w:r>
+      <w:proofErr w:type="gramEnd"/>
+      <w:r>
+        <w:rPr>
+          <w:rFonts w:eastAsiaTheme="minorEastAsia"/>
+        </w:rPr>
+        <w:t xml:space="preserve"> k is count of a </w:t>
       </w:r>
       <w:r>
         <w:rPr>
@@ -9215,6 +9171,7 @@
       <w:r>
         <w:t xml:space="preserve">: </w:t>
       </w:r>
+      <w:proofErr w:type="spellStart"/>
       <w:r>
         <w:rPr>
           <w:b/>
@@ -9222,9 +9179,11 @@
         </w:rPr>
         <w:t>ConductionTransferManager</w:t>
       </w:r>
+      <w:proofErr w:type="spellEnd"/>
       <w:r>
         <w:t xml:space="preserve"> and </w:t>
       </w:r>
+      <w:proofErr w:type="spellStart"/>
       <w:r>
         <w:rPr>
           <w:b/>
@@ -9232,6 +9191,7 @@
         </w:rPr>
         <w:t>RadiationHeatManager</w:t>
       </w:r>
+      <w:proofErr w:type="spellEnd"/>
       <w:r>
         <w:t>, where heat transfers are being calculated.</w:t>
       </w:r>
@@ -9313,14 +9273,17 @@
       <w:pPr>
         <w:pStyle w:val="Heading2"/>
       </w:pPr>
+      <w:proofErr w:type="spellStart"/>
       <w:r>
         <w:t>OptimizationManager</w:t>
       </w:r>
+      <w:proofErr w:type="spellEnd"/>
     </w:p>
     <w:p>
       <w:r>
         <w:t xml:space="preserve">The </w:t>
       </w:r>
+      <w:proofErr w:type="spellStart"/>
       <w:r>
         <w:rPr>
           <w:b/>
@@ -9328,6 +9291,7 @@
         </w:rPr>
         <w:t>OptimizationManager</w:t>
       </w:r>
+      <w:proofErr w:type="spellEnd"/>
       <w:r>
         <w:t xml:space="preserve"> class provides methods for optimizing the engine by setting adj</w:t>
       </w:r>
@@ -9374,7 +9338,51 @@
           <w:sz w:val="19"/>
           <w:szCs w:val="19"/>
         </w:rPr>
-        <w:t xml:space="preserve">public static void Optimize(List&lt;EngineObject&gt; objects) – main function of the class, that clears optimized data and recalculates it. Called only after some changes are </w:t>
+        <w:t xml:space="preserve">public static void </w:t>
+      </w:r>
+      <w:proofErr w:type="gramStart"/>
+      <w:r>
+        <w:rPr>
+          <w:rFonts w:ascii="Cascadia Mono" w:hAnsi="Cascadia Mono" w:cs="Cascadia Mono"/>
+          <w:color w:val="000000"/>
+          <w:kern w:val="0"/>
+          <w:sz w:val="19"/>
+          <w:szCs w:val="19"/>
+        </w:rPr>
+        <w:t>Optimize(</w:t>
+      </w:r>
+      <w:proofErr w:type="gramEnd"/>
+      <w:r>
+        <w:rPr>
+          <w:rFonts w:ascii="Cascadia Mono" w:hAnsi="Cascadia Mono" w:cs="Cascadia Mono"/>
+          <w:color w:val="000000"/>
+          <w:kern w:val="0"/>
+          <w:sz w:val="19"/>
+          <w:szCs w:val="19"/>
+        </w:rPr>
+        <w:t>List&lt;</w:t>
+      </w:r>
+      <w:proofErr w:type="spellStart"/>
+      <w:r>
+        <w:rPr>
+          <w:rFonts w:ascii="Cascadia Mono" w:hAnsi="Cascadia Mono" w:cs="Cascadia Mono"/>
+          <w:color w:val="000000"/>
+          <w:kern w:val="0"/>
+          <w:sz w:val="19"/>
+          <w:szCs w:val="19"/>
+        </w:rPr>
+        <w:t>EngineObject</w:t>
+      </w:r>
+      <w:proofErr w:type="spellEnd"/>
+      <w:r>
+        <w:rPr>
+          <w:rFonts w:ascii="Cascadia Mono" w:hAnsi="Cascadia Mono" w:cs="Cascadia Mono"/>
+          <w:color w:val="000000"/>
+          <w:kern w:val="0"/>
+          <w:sz w:val="19"/>
+          <w:szCs w:val="19"/>
+        </w:rPr>
+        <w:t xml:space="preserve">&gt; objects) – main function of the class, that clears optimized data and recalculates it. Called only after some changes are </w:t>
       </w:r>
       <w:r>
         <w:rPr>
@@ -9413,7 +9421,85 @@
           <w:sz w:val="19"/>
           <w:szCs w:val="19"/>
         </w:rPr>
-        <w:t xml:space="preserve">private static void FillExternalSquares(List&lt;GrainSquare&gt; squares1, List&lt;GrainSquare&gt; squares2) - </w:t>
+        <w:t xml:space="preserve">private static void </w:t>
+      </w:r>
+      <w:proofErr w:type="spellStart"/>
+      <w:proofErr w:type="gramStart"/>
+      <w:r>
+        <w:rPr>
+          <w:rFonts w:ascii="Cascadia Mono" w:hAnsi="Cascadia Mono" w:cs="Cascadia Mono"/>
+          <w:color w:val="000000"/>
+          <w:kern w:val="0"/>
+          <w:sz w:val="19"/>
+          <w:szCs w:val="19"/>
+        </w:rPr>
+        <w:t>FillExternalSquares</w:t>
+      </w:r>
+      <w:proofErr w:type="spellEnd"/>
+      <w:r>
+        <w:rPr>
+          <w:rFonts w:ascii="Cascadia Mono" w:hAnsi="Cascadia Mono" w:cs="Cascadia Mono"/>
+          <w:color w:val="000000"/>
+          <w:kern w:val="0"/>
+          <w:sz w:val="19"/>
+          <w:szCs w:val="19"/>
+        </w:rPr>
+        <w:t>(</w:t>
+      </w:r>
+      <w:proofErr w:type="gramEnd"/>
+      <w:r>
+        <w:rPr>
+          <w:rFonts w:ascii="Cascadia Mono" w:hAnsi="Cascadia Mono" w:cs="Cascadia Mono"/>
+          <w:color w:val="000000"/>
+          <w:kern w:val="0"/>
+          <w:sz w:val="19"/>
+          <w:szCs w:val="19"/>
+        </w:rPr>
+        <w:t>List&lt;</w:t>
+      </w:r>
+      <w:proofErr w:type="spellStart"/>
+      <w:r>
+        <w:rPr>
+          <w:rFonts w:ascii="Cascadia Mono" w:hAnsi="Cascadia Mono" w:cs="Cascadia Mono"/>
+          <w:color w:val="000000"/>
+          <w:kern w:val="0"/>
+          <w:sz w:val="19"/>
+          <w:szCs w:val="19"/>
+        </w:rPr>
+        <w:t>GrainSquare</w:t>
+      </w:r>
+      <w:proofErr w:type="spellEnd"/>
+      <w:r>
+        <w:rPr>
+          <w:rFonts w:ascii="Cascadia Mono" w:hAnsi="Cascadia Mono" w:cs="Cascadia Mono"/>
+          <w:color w:val="000000"/>
+          <w:kern w:val="0"/>
+          <w:sz w:val="19"/>
+          <w:szCs w:val="19"/>
+        </w:rPr>
+        <w:t>&gt; squares1, List&lt;</w:t>
+      </w:r>
+      <w:proofErr w:type="spellStart"/>
+      <w:r>
+        <w:rPr>
+          <w:rFonts w:ascii="Cascadia Mono" w:hAnsi="Cascadia Mono" w:cs="Cascadia Mono"/>
+          <w:color w:val="000000"/>
+          <w:kern w:val="0"/>
+          <w:sz w:val="19"/>
+          <w:szCs w:val="19"/>
+        </w:rPr>
+        <w:t>GrainSquare</w:t>
+      </w:r>
+      <w:proofErr w:type="spellEnd"/>
+      <w:r>
+        <w:rPr>
+          <w:rFonts w:ascii="Cascadia Mono" w:hAnsi="Cascadia Mono" w:cs="Cascadia Mono"/>
+          <w:color w:val="000000"/>
+          <w:kern w:val="0"/>
+          <w:sz w:val="19"/>
+          <w:szCs w:val="19"/>
+        </w:rPr>
+        <w:t xml:space="preserve">&gt; squares2) - </w:t>
       </w:r>
       <w:r>
         <w:rPr>
@@ -9433,7 +9519,29 @@
           <w:sz w:val="19"/>
           <w:szCs w:val="19"/>
         </w:rPr>
-        <w:t>ill adjuscent squares for two lists of squares</w:t>
+        <w:t xml:space="preserve">ill </w:t>
+      </w:r>
+      <w:proofErr w:type="spellStart"/>
+      <w:r>
+        <w:rPr>
+          <w:rFonts w:ascii="Cascadia Mono" w:hAnsi="Cascadia Mono" w:cs="Cascadia Mono"/>
+          <w:color w:val="000000"/>
+          <w:kern w:val="0"/>
+          <w:sz w:val="19"/>
+          <w:szCs w:val="19"/>
+        </w:rPr>
+        <w:t>adjuscent</w:t>
+      </w:r>
+      <w:proofErr w:type="spellEnd"/>
+      <w:r>
+        <w:rPr>
+          <w:rFonts w:ascii="Cascadia Mono" w:hAnsi="Cascadia Mono" w:cs="Cascadia Mono"/>
+          <w:color w:val="000000"/>
+          <w:kern w:val="0"/>
+          <w:sz w:val="19"/>
+          <w:szCs w:val="19"/>
+        </w:rPr>
+        <w:t xml:space="preserve"> squares for two lists of squares</w:t>
       </w:r>
     </w:p>
     <w:p>
@@ -9452,7 +9560,63 @@
           <w:sz w:val="19"/>
           <w:szCs w:val="19"/>
         </w:rPr>
-        <w:t xml:space="preserve">private static void OptimizeTouching(List&lt;EngineObject&gt; objects) - </w:t>
+        <w:t xml:space="preserve">private static void </w:t>
+      </w:r>
+      <w:proofErr w:type="spellStart"/>
+      <w:proofErr w:type="gramStart"/>
+      <w:r>
+        <w:rPr>
+          <w:rFonts w:ascii="Cascadia Mono" w:hAnsi="Cascadia Mono" w:cs="Cascadia Mono"/>
+          <w:color w:val="000000"/>
+          <w:kern w:val="0"/>
+          <w:sz w:val="19"/>
+          <w:szCs w:val="19"/>
+        </w:rPr>
+        <w:t>OptimizeTouching</w:t>
+      </w:r>
+      <w:proofErr w:type="spellEnd"/>
+      <w:r>
+        <w:rPr>
+          <w:rFonts w:ascii="Cascadia Mono" w:hAnsi="Cascadia Mono" w:cs="Cascadia Mono"/>
+          <w:color w:val="000000"/>
+          <w:kern w:val="0"/>
+          <w:sz w:val="19"/>
+          <w:szCs w:val="19"/>
+        </w:rPr>
+        <w:t>(</w:t>
+      </w:r>
+      <w:proofErr w:type="gramEnd"/>
+      <w:r>
+        <w:rPr>
+          <w:rFonts w:ascii="Cascadia Mono" w:hAnsi="Cascadia Mono" w:cs="Cascadia Mono"/>
+          <w:color w:val="000000"/>
+          <w:kern w:val="0"/>
+          <w:sz w:val="19"/>
+          <w:szCs w:val="19"/>
+        </w:rPr>
+        <w:t>List&lt;</w:t>
+      </w:r>
+      <w:proofErr w:type="spellStart"/>
+      <w:r>
+        <w:rPr>
+          <w:rFonts w:ascii="Cascadia Mono" w:hAnsi="Cascadia Mono" w:cs="Cascadia Mono"/>
+          <w:color w:val="000000"/>
+          <w:kern w:val="0"/>
+          <w:sz w:val="19"/>
+          <w:szCs w:val="19"/>
+        </w:rPr>
+        <w:t>EngineObject</w:t>
+      </w:r>
+      <w:proofErr w:type="spellEnd"/>
+      <w:r>
+        <w:rPr>
+          <w:rFonts w:ascii="Cascadia Mono" w:hAnsi="Cascadia Mono" w:cs="Cascadia Mono"/>
+          <w:color w:val="000000"/>
+          <w:kern w:val="0"/>
+          <w:sz w:val="19"/>
+          <w:szCs w:val="19"/>
+        </w:rPr>
+        <w:t xml:space="preserve">&gt; objects) - </w:t>
       </w:r>
       <w:r>
         <w:rPr>
@@ -9472,7 +9636,29 @@
           <w:sz w:val="19"/>
           <w:szCs w:val="19"/>
         </w:rPr>
-        <w:t>ptimize touching objects, by setting adjuscent squares for every square of an object</w:t>
+        <w:t xml:space="preserve">ptimize touching objects, by setting </w:t>
+      </w:r>
+      <w:proofErr w:type="spellStart"/>
+      <w:r>
+        <w:rPr>
+          <w:rFonts w:ascii="Cascadia Mono" w:hAnsi="Cascadia Mono" w:cs="Cascadia Mono"/>
+          <w:color w:val="000000"/>
+          <w:kern w:val="0"/>
+          <w:sz w:val="19"/>
+          <w:szCs w:val="19"/>
+        </w:rPr>
+        <w:t>adjuscent</w:t>
+      </w:r>
+      <w:proofErr w:type="spellEnd"/>
+      <w:r>
+        <w:rPr>
+          <w:rFonts w:ascii="Cascadia Mono" w:hAnsi="Cascadia Mono" w:cs="Cascadia Mono"/>
+          <w:color w:val="000000"/>
+          <w:kern w:val="0"/>
+          <w:sz w:val="19"/>
+          <w:szCs w:val="19"/>
+        </w:rPr>
+        <w:t xml:space="preserve"> squares for every square of an object</w:t>
       </w:r>
     </w:p>
     <w:p>
@@ -9491,7 +9677,63 @@
           <w:sz w:val="19"/>
           <w:szCs w:val="19"/>
         </w:rPr>
-        <w:t xml:space="preserve">public static void ClearOptimization(List&lt;EngineObject&gt; objects) - </w:t>
+        <w:t xml:space="preserve">public static void </w:t>
+      </w:r>
+      <w:proofErr w:type="spellStart"/>
+      <w:proofErr w:type="gramStart"/>
+      <w:r>
+        <w:rPr>
+          <w:rFonts w:ascii="Cascadia Mono" w:hAnsi="Cascadia Mono" w:cs="Cascadia Mono"/>
+          <w:color w:val="000000"/>
+          <w:kern w:val="0"/>
+          <w:sz w:val="19"/>
+          <w:szCs w:val="19"/>
+        </w:rPr>
+        <w:t>ClearOptimization</w:t>
+      </w:r>
+      <w:proofErr w:type="spellEnd"/>
+      <w:r>
+        <w:rPr>
+          <w:rFonts w:ascii="Cascadia Mono" w:hAnsi="Cascadia Mono" w:cs="Cascadia Mono"/>
+          <w:color w:val="000000"/>
+          <w:kern w:val="0"/>
+          <w:sz w:val="19"/>
+          <w:szCs w:val="19"/>
+        </w:rPr>
+        <w:t>(</w:t>
+      </w:r>
+      <w:proofErr w:type="gramEnd"/>
+      <w:r>
+        <w:rPr>
+          <w:rFonts w:ascii="Cascadia Mono" w:hAnsi="Cascadia Mono" w:cs="Cascadia Mono"/>
+          <w:color w:val="000000"/>
+          <w:kern w:val="0"/>
+          <w:sz w:val="19"/>
+          <w:szCs w:val="19"/>
+        </w:rPr>
+        <w:t>List&lt;</w:t>
+      </w:r>
+      <w:proofErr w:type="spellStart"/>
+      <w:r>
+        <w:rPr>
+          <w:rFonts w:ascii="Cascadia Mono" w:hAnsi="Cascadia Mono" w:cs="Cascadia Mono"/>
+          <w:color w:val="000000"/>
+          <w:kern w:val="0"/>
+          <w:sz w:val="19"/>
+          <w:szCs w:val="19"/>
+        </w:rPr>
+        <w:t>EngineObject</w:t>
+      </w:r>
+      <w:proofErr w:type="spellEnd"/>
+      <w:r>
+        <w:rPr>
+          <w:rFonts w:ascii="Cascadia Mono" w:hAnsi="Cascadia Mono" w:cs="Cascadia Mono"/>
+          <w:color w:val="000000"/>
+          <w:kern w:val="0"/>
+          <w:sz w:val="19"/>
+          <w:szCs w:val="19"/>
+        </w:rPr>
+        <w:t xml:space="preserve">&gt; objects) - </w:t>
       </w:r>
       <w:r>
         <w:rPr>
@@ -9508,17 +9750,20 @@
       <w:pPr>
         <w:pStyle w:val="Heading2"/>
       </w:pPr>
+      <w:proofErr w:type="spellStart"/>
       <w:r>
         <w:t>Radiation</w:t>
       </w:r>
       <w:r>
         <w:t>TransferManager</w:t>
       </w:r>
+      <w:proofErr w:type="spellEnd"/>
     </w:p>
     <w:p>
       <w:r>
         <w:t xml:space="preserve">The </w:t>
       </w:r>
+      <w:proofErr w:type="spellStart"/>
       <w:r>
         <w:rPr>
           <w:b/>
@@ -9526,6 +9771,7 @@
         </w:rPr>
         <w:t>RadiationTransferManager</w:t>
       </w:r>
+      <w:proofErr w:type="spellEnd"/>
       <w:r>
         <w:t xml:space="preserve"> provides methods for calculating and transfer</w:t>
       </w:r>
@@ -9566,7 +9812,63 @@
           <w:sz w:val="19"/>
           <w:szCs w:val="19"/>
         </w:rPr>
-        <w:t xml:space="preserve">ublic static void TransferRadiationHeat(List&lt;EngineObject&gt; objects) </w:t>
+        <w:t xml:space="preserve">ublic static void </w:t>
+      </w:r>
+      <w:proofErr w:type="spellStart"/>
+      <w:proofErr w:type="gramStart"/>
+      <w:r>
+        <w:rPr>
+          <w:rFonts w:ascii="Cascadia Mono" w:hAnsi="Cascadia Mono" w:cs="Cascadia Mono"/>
+          <w:color w:val="000000"/>
+          <w:kern w:val="0"/>
+          <w:sz w:val="19"/>
+          <w:szCs w:val="19"/>
+        </w:rPr>
+        <w:t>TransferRadiationHeat</w:t>
+      </w:r>
+      <w:proofErr w:type="spellEnd"/>
+      <w:r>
+        <w:rPr>
+          <w:rFonts w:ascii="Cascadia Mono" w:hAnsi="Cascadia Mono" w:cs="Cascadia Mono"/>
+          <w:color w:val="000000"/>
+          <w:kern w:val="0"/>
+          <w:sz w:val="19"/>
+          <w:szCs w:val="19"/>
+        </w:rPr>
+        <w:t>(</w:t>
+      </w:r>
+      <w:proofErr w:type="gramEnd"/>
+      <w:r>
+        <w:rPr>
+          <w:rFonts w:ascii="Cascadia Mono" w:hAnsi="Cascadia Mono" w:cs="Cascadia Mono"/>
+          <w:color w:val="000000"/>
+          <w:kern w:val="0"/>
+          <w:sz w:val="19"/>
+          <w:szCs w:val="19"/>
+        </w:rPr>
+        <w:t>List&lt;</w:t>
+      </w:r>
+      <w:proofErr w:type="spellStart"/>
+      <w:r>
+        <w:rPr>
+          <w:rFonts w:ascii="Cascadia Mono" w:hAnsi="Cascadia Mono" w:cs="Cascadia Mono"/>
+          <w:color w:val="000000"/>
+          <w:kern w:val="0"/>
+          <w:sz w:val="19"/>
+          <w:szCs w:val="19"/>
+        </w:rPr>
+        <w:t>EngineObject</w:t>
+      </w:r>
+      <w:proofErr w:type="spellEnd"/>
+      <w:r>
+        <w:rPr>
+          <w:rFonts w:ascii="Cascadia Mono" w:hAnsi="Cascadia Mono" w:cs="Cascadia Mono"/>
+          <w:color w:val="000000"/>
+          <w:kern w:val="0"/>
+          <w:sz w:val="19"/>
+          <w:szCs w:val="19"/>
+        </w:rPr>
+        <w:t xml:space="preserve">&gt; objects) </w:t>
       </w:r>
       <w:r>
         <w:rPr>
@@ -9625,7 +9927,53 @@
           <w:sz w:val="19"/>
           <w:szCs w:val="19"/>
         </w:rPr>
-        <w:t>private static void TransferRadiationHeatLooseToAir(EngineObject obj) – transfers radiation heat loss to air</w:t>
+        <w:t xml:space="preserve">private static void </w:t>
+      </w:r>
+      <w:proofErr w:type="spellStart"/>
+      <w:proofErr w:type="gramStart"/>
+      <w:r>
+        <w:rPr>
+          <w:rFonts w:ascii="Cascadia Mono" w:hAnsi="Cascadia Mono" w:cs="Cascadia Mono"/>
+          <w:color w:val="000000"/>
+          <w:kern w:val="0"/>
+          <w:sz w:val="19"/>
+          <w:szCs w:val="19"/>
+        </w:rPr>
+        <w:t>TransferRadiationHeatLooseToAir</w:t>
+      </w:r>
+      <w:proofErr w:type="spellEnd"/>
+      <w:r>
+        <w:rPr>
+          <w:rFonts w:ascii="Cascadia Mono" w:hAnsi="Cascadia Mono" w:cs="Cascadia Mono"/>
+          <w:color w:val="000000"/>
+          <w:kern w:val="0"/>
+          <w:sz w:val="19"/>
+          <w:szCs w:val="19"/>
+        </w:rPr>
+        <w:t>(</w:t>
+      </w:r>
+      <w:proofErr w:type="spellStart"/>
+      <w:proofErr w:type="gramEnd"/>
+      <w:r>
+        <w:rPr>
+          <w:rFonts w:ascii="Cascadia Mono" w:hAnsi="Cascadia Mono" w:cs="Cascadia Mono"/>
+          <w:color w:val="000000"/>
+          <w:kern w:val="0"/>
+          <w:sz w:val="19"/>
+          <w:szCs w:val="19"/>
+        </w:rPr>
+        <w:t>EngineObject</w:t>
+      </w:r>
+      <w:proofErr w:type="spellEnd"/>
+      <w:r>
+        <w:rPr>
+          <w:rFonts w:ascii="Cascadia Mono" w:hAnsi="Cascadia Mono" w:cs="Cascadia Mono"/>
+          <w:color w:val="000000"/>
+          <w:kern w:val="0"/>
+          <w:sz w:val="19"/>
+          <w:szCs w:val="19"/>
+        </w:rPr>
+        <w:t xml:space="preserve"> obj) – transfers radiation heat loss to air</w:t>
       </w:r>
     </w:p>
     <w:p>
@@ -9644,34 +9992,112 @@
           <w:sz w:val="19"/>
           <w:szCs w:val="19"/>
         </w:rPr>
-        <w:t>private static void TransferRadiationBetweenTwoObjects(EngineObject obj1, EngineObject obj2) – transfer radiation heat between two objects</w:t>
+        <w:t xml:space="preserve">private static void </w:t>
+      </w:r>
+      <w:proofErr w:type="spellStart"/>
+      <w:proofErr w:type="gramStart"/>
+      <w:r>
+        <w:rPr>
+          <w:rFonts w:ascii="Cascadia Mono" w:hAnsi="Cascadia Mono" w:cs="Cascadia Mono"/>
+          <w:color w:val="000000"/>
+          <w:kern w:val="0"/>
+          <w:sz w:val="19"/>
+          <w:szCs w:val="19"/>
+        </w:rPr>
+        <w:t>TransferRadiationBetweenTwoObjects</w:t>
+      </w:r>
+      <w:proofErr w:type="spellEnd"/>
+      <w:r>
+        <w:rPr>
+          <w:rFonts w:ascii="Cascadia Mono" w:hAnsi="Cascadia Mono" w:cs="Cascadia Mono"/>
+          <w:color w:val="000000"/>
+          <w:kern w:val="0"/>
+          <w:sz w:val="19"/>
+          <w:szCs w:val="19"/>
+        </w:rPr>
+        <w:t>(</w:t>
+      </w:r>
+      <w:proofErr w:type="spellStart"/>
+      <w:proofErr w:type="gramEnd"/>
+      <w:r>
+        <w:rPr>
+          <w:rFonts w:ascii="Cascadia Mono" w:hAnsi="Cascadia Mono" w:cs="Cascadia Mono"/>
+          <w:color w:val="000000"/>
+          <w:kern w:val="0"/>
+          <w:sz w:val="19"/>
+          <w:szCs w:val="19"/>
+        </w:rPr>
+        <w:t>EngineObject</w:t>
+      </w:r>
+      <w:proofErr w:type="spellEnd"/>
+      <w:r>
+        <w:rPr>
+          <w:rFonts w:ascii="Cascadia Mono" w:hAnsi="Cascadia Mono" w:cs="Cascadia Mono"/>
+          <w:color w:val="000000"/>
+          <w:kern w:val="0"/>
+          <w:sz w:val="19"/>
+          <w:szCs w:val="19"/>
+        </w:rPr>
+        <w:t xml:space="preserve"> obj1, </w:t>
+      </w:r>
+      <w:proofErr w:type="spellStart"/>
+      <w:r>
+        <w:rPr>
+          <w:rFonts w:ascii="Cascadia Mono" w:hAnsi="Cascadia Mono" w:cs="Cascadia Mono"/>
+          <w:color w:val="000000"/>
+          <w:kern w:val="0"/>
+          <w:sz w:val="19"/>
+          <w:szCs w:val="19"/>
+        </w:rPr>
+        <w:t>EngineObject</w:t>
+      </w:r>
+      <w:proofErr w:type="spellEnd"/>
+      <w:r>
+        <w:rPr>
+          <w:rFonts w:ascii="Cascadia Mono" w:hAnsi="Cascadia Mono" w:cs="Cascadia Mono"/>
+          <w:color w:val="000000"/>
+          <w:kern w:val="0"/>
+          <w:sz w:val="19"/>
+          <w:szCs w:val="19"/>
+        </w:rPr>
+        <w:t xml:space="preserve"> obj2) – transfer radiation heat between two objects</w:t>
       </w:r>
     </w:p>
     <w:p>
       <w:pPr>
         <w:pStyle w:val="Heading2"/>
       </w:pPr>
+      <w:proofErr w:type="spellStart"/>
+      <w:r>
+        <w:t>ConductionTransferManager</w:t>
+      </w:r>
+      <w:proofErr w:type="spellEnd"/>
+    </w:p>
+    <w:p>
+      <w:r>
+        <w:t xml:space="preserve">The </w:t>
+      </w:r>
+      <w:proofErr w:type="spellStart"/>
+      <w:r>
+        <w:t>ConductionTransferManager</w:t>
+      </w:r>
+      <w:proofErr w:type="spellEnd"/>
+      <w:r>
+        <w:t xml:space="preserve"> class provides m</w:t>
+      </w:r>
+      <w:r>
+        <w:t>ethods for calculating and transferring conduction heat between objects in the simulation</w:t>
+      </w:r>
+      <w:r>
+        <w:t>,</w:t>
+      </w:r>
+    </w:p>
+    <w:p>
+      <w:pPr>
+        <w:pStyle w:val="Heading3"/>
+      </w:pPr>
       <w:r>
         <w:lastRenderedPageBreak/>
-        <w:t>ConductionTransferManager</w:t>
-      </w:r>
-    </w:p>
-    <w:p>
-      <w:r>
-        <w:t>The ConductionTransferManager class provides m</w:t>
-      </w:r>
-      <w:r>
-        <w:t>ethods for calculating and transferring conduction heat between objects in the simulation</w:t>
-      </w:r>
-      <w:r>
-        <w:t>,</w:t>
-      </w:r>
-    </w:p>
-    <w:p>
-      <w:pPr>
-        <w:pStyle w:val="Heading3"/>
-      </w:pPr>
-      <w:r>
         <w:t>Functions</w:t>
       </w:r>
     </w:p>
@@ -9691,7 +10117,63 @@
           <w:sz w:val="19"/>
           <w:szCs w:val="19"/>
         </w:rPr>
-        <w:t>public static void TransferConductionHeat(List&lt;EngineObject&gt; objects)</w:t>
+        <w:t xml:space="preserve">public static void </w:t>
+      </w:r>
+      <w:proofErr w:type="spellStart"/>
+      <w:proofErr w:type="gramStart"/>
+      <w:r>
+        <w:rPr>
+          <w:rFonts w:ascii="Cascadia Mono" w:hAnsi="Cascadia Mono" w:cs="Cascadia Mono"/>
+          <w:color w:val="000000"/>
+          <w:kern w:val="0"/>
+          <w:sz w:val="19"/>
+          <w:szCs w:val="19"/>
+        </w:rPr>
+        <w:t>TransferConductionHeat</w:t>
+      </w:r>
+      <w:proofErr w:type="spellEnd"/>
+      <w:r>
+        <w:rPr>
+          <w:rFonts w:ascii="Cascadia Mono" w:hAnsi="Cascadia Mono" w:cs="Cascadia Mono"/>
+          <w:color w:val="000000"/>
+          <w:kern w:val="0"/>
+          <w:sz w:val="19"/>
+          <w:szCs w:val="19"/>
+        </w:rPr>
+        <w:t>(</w:t>
+      </w:r>
+      <w:proofErr w:type="gramEnd"/>
+      <w:r>
+        <w:rPr>
+          <w:rFonts w:ascii="Cascadia Mono" w:hAnsi="Cascadia Mono" w:cs="Cascadia Mono"/>
+          <w:color w:val="000000"/>
+          <w:kern w:val="0"/>
+          <w:sz w:val="19"/>
+          <w:szCs w:val="19"/>
+        </w:rPr>
+        <w:t>List&lt;</w:t>
+      </w:r>
+      <w:proofErr w:type="spellStart"/>
+      <w:r>
+        <w:rPr>
+          <w:rFonts w:ascii="Cascadia Mono" w:hAnsi="Cascadia Mono" w:cs="Cascadia Mono"/>
+          <w:color w:val="000000"/>
+          <w:kern w:val="0"/>
+          <w:sz w:val="19"/>
+          <w:szCs w:val="19"/>
+        </w:rPr>
+        <w:t>EngineObject</w:t>
+      </w:r>
+      <w:proofErr w:type="spellEnd"/>
+      <w:r>
+        <w:rPr>
+          <w:rFonts w:ascii="Cascadia Mono" w:hAnsi="Cascadia Mono" w:cs="Cascadia Mono"/>
+          <w:color w:val="000000"/>
+          <w:kern w:val="0"/>
+          <w:sz w:val="19"/>
+          <w:szCs w:val="19"/>
+        </w:rPr>
+        <w:t>&gt; objects)</w:t>
       </w:r>
       <w:r>
         <w:rPr>
@@ -9711,7 +10193,29 @@
           <w:sz w:val="19"/>
           <w:szCs w:val="19"/>
         </w:rPr>
-        <w:t>method of the class, transfers heat between all GrainSquares of</w:t>
+        <w:t xml:space="preserve">method of the class, transfers heat between all </w:t>
+      </w:r>
+      <w:proofErr w:type="spellStart"/>
+      <w:r>
+        <w:rPr>
+          <w:rFonts w:ascii="Cascadia Mono" w:hAnsi="Cascadia Mono" w:cs="Cascadia Mono"/>
+          <w:color w:val="000000"/>
+          <w:kern w:val="0"/>
+          <w:sz w:val="19"/>
+          <w:szCs w:val="19"/>
+        </w:rPr>
+        <w:t>GrainSquares</w:t>
+      </w:r>
+      <w:proofErr w:type="spellEnd"/>
+      <w:r>
+        <w:rPr>
+          <w:rFonts w:ascii="Cascadia Mono" w:hAnsi="Cascadia Mono" w:cs="Cascadia Mono"/>
+          <w:color w:val="000000"/>
+          <w:kern w:val="0"/>
+          <w:sz w:val="19"/>
+          <w:szCs w:val="19"/>
+        </w:rPr>
+        <w:t xml:space="preserve"> of</w:t>
       </w:r>
       <w:r>
         <w:rPr>
@@ -9740,7 +10244,53 @@
           <w:sz w:val="19"/>
           <w:szCs w:val="19"/>
         </w:rPr>
-        <w:t>private static void TransferHeatForObject(EngineObject obj)</w:t>
+        <w:t xml:space="preserve">private static void </w:t>
+      </w:r>
+      <w:proofErr w:type="spellStart"/>
+      <w:proofErr w:type="gramStart"/>
+      <w:r>
+        <w:rPr>
+          <w:rFonts w:ascii="Cascadia Mono" w:hAnsi="Cascadia Mono" w:cs="Cascadia Mono"/>
+          <w:color w:val="000000"/>
+          <w:kern w:val="0"/>
+          <w:sz w:val="19"/>
+          <w:szCs w:val="19"/>
+        </w:rPr>
+        <w:t>TransferHeatForObject</w:t>
+      </w:r>
+      <w:proofErr w:type="spellEnd"/>
+      <w:r>
+        <w:rPr>
+          <w:rFonts w:ascii="Cascadia Mono" w:hAnsi="Cascadia Mono" w:cs="Cascadia Mono"/>
+          <w:color w:val="000000"/>
+          <w:kern w:val="0"/>
+          <w:sz w:val="19"/>
+          <w:szCs w:val="19"/>
+        </w:rPr>
+        <w:t>(</w:t>
+      </w:r>
+      <w:proofErr w:type="spellStart"/>
+      <w:proofErr w:type="gramEnd"/>
+      <w:r>
+        <w:rPr>
+          <w:rFonts w:ascii="Cascadia Mono" w:hAnsi="Cascadia Mono" w:cs="Cascadia Mono"/>
+          <w:color w:val="000000"/>
+          <w:kern w:val="0"/>
+          <w:sz w:val="19"/>
+          <w:szCs w:val="19"/>
+        </w:rPr>
+        <w:t>EngineObject</w:t>
+      </w:r>
+      <w:proofErr w:type="spellEnd"/>
+      <w:r>
+        <w:rPr>
+          <w:rFonts w:ascii="Cascadia Mono" w:hAnsi="Cascadia Mono" w:cs="Cascadia Mono"/>
+          <w:color w:val="000000"/>
+          <w:kern w:val="0"/>
+          <w:sz w:val="19"/>
+          <w:szCs w:val="19"/>
+        </w:rPr>
+        <w:t xml:space="preserve"> obj)</w:t>
       </w:r>
       <w:r>
         <w:rPr>
@@ -9790,7 +10340,29 @@
           <w:sz w:val="19"/>
           <w:szCs w:val="19"/>
         </w:rPr>
-        <w:t>for every GrainSquare with its adjacent squares.</w:t>
+        <w:t xml:space="preserve">for every </w:t>
+      </w:r>
+      <w:proofErr w:type="spellStart"/>
+      <w:r>
+        <w:rPr>
+          <w:rFonts w:ascii="Cascadia Mono" w:hAnsi="Cascadia Mono" w:cs="Cascadia Mono"/>
+          <w:color w:val="000000"/>
+          <w:kern w:val="0"/>
+          <w:sz w:val="19"/>
+          <w:szCs w:val="19"/>
+        </w:rPr>
+        <w:t>GrainSquare</w:t>
+      </w:r>
+      <w:proofErr w:type="spellEnd"/>
+      <w:r>
+        <w:rPr>
+          <w:rFonts w:ascii="Cascadia Mono" w:hAnsi="Cascadia Mono" w:cs="Cascadia Mono"/>
+          <w:color w:val="000000"/>
+          <w:kern w:val="0"/>
+          <w:sz w:val="19"/>
+          <w:szCs w:val="19"/>
+        </w:rPr>
+        <w:t xml:space="preserve"> with its adjacent squares.</w:t>
       </w:r>
     </w:p>
     <w:p>
@@ -9809,7 +10381,75 @@
           <w:sz w:val="19"/>
           <w:szCs w:val="19"/>
         </w:rPr>
-        <w:t>private static void TranferHeatBetweenTwoSquares(GrainSquare sq1, GrainSquare sq2) – transfers heat between two adjacent squares based on calculated formulae.</w:t>
+        <w:t xml:space="preserve">private static void </w:t>
+      </w:r>
+      <w:proofErr w:type="spellStart"/>
+      <w:proofErr w:type="gramStart"/>
+      <w:r>
+        <w:rPr>
+          <w:rFonts w:ascii="Cascadia Mono" w:hAnsi="Cascadia Mono" w:cs="Cascadia Mono"/>
+          <w:color w:val="000000"/>
+          <w:kern w:val="0"/>
+          <w:sz w:val="19"/>
+          <w:szCs w:val="19"/>
+        </w:rPr>
+        <w:t>TranferHeatBetweenTwoSquares</w:t>
+      </w:r>
+      <w:proofErr w:type="spellEnd"/>
+      <w:r>
+        <w:rPr>
+          <w:rFonts w:ascii="Cascadia Mono" w:hAnsi="Cascadia Mono" w:cs="Cascadia Mono"/>
+          <w:color w:val="000000"/>
+          <w:kern w:val="0"/>
+          <w:sz w:val="19"/>
+          <w:szCs w:val="19"/>
+        </w:rPr>
+        <w:t>(</w:t>
+      </w:r>
+      <w:proofErr w:type="spellStart"/>
+      <w:proofErr w:type="gramEnd"/>
+      <w:r>
+        <w:rPr>
+          <w:rFonts w:ascii="Cascadia Mono" w:hAnsi="Cascadia Mono" w:cs="Cascadia Mono"/>
+          <w:color w:val="000000"/>
+          <w:kern w:val="0"/>
+          <w:sz w:val="19"/>
+          <w:szCs w:val="19"/>
+        </w:rPr>
+        <w:t>GrainSquare</w:t>
+      </w:r>
+      <w:proofErr w:type="spellEnd"/>
+      <w:r>
+        <w:rPr>
+          <w:rFonts w:ascii="Cascadia Mono" w:hAnsi="Cascadia Mono" w:cs="Cascadia Mono"/>
+          <w:color w:val="000000"/>
+          <w:kern w:val="0"/>
+          <w:sz w:val="19"/>
+          <w:szCs w:val="19"/>
+        </w:rPr>
+        <w:t xml:space="preserve"> sq1, </w:t>
+      </w:r>
+      <w:proofErr w:type="spellStart"/>
+      <w:r>
+        <w:rPr>
+          <w:rFonts w:ascii="Cascadia Mono" w:hAnsi="Cascadia Mono" w:cs="Cascadia Mono"/>
+          <w:color w:val="000000"/>
+          <w:kern w:val="0"/>
+          <w:sz w:val="19"/>
+          <w:szCs w:val="19"/>
+        </w:rPr>
+        <w:t>GrainSquare</w:t>
+      </w:r>
+      <w:proofErr w:type="spellEnd"/>
+      <w:r>
+        <w:rPr>
+          <w:rFonts w:ascii="Cascadia Mono" w:hAnsi="Cascadia Mono" w:cs="Cascadia Mono"/>
+          <w:color w:val="000000"/>
+          <w:kern w:val="0"/>
+          <w:sz w:val="19"/>
+          <w:szCs w:val="19"/>
+        </w:rPr>
+        <w:t xml:space="preserve"> sq2) – transfers heat between two adjacent squares based on calculated formulae.</w:t>
       </w:r>
     </w:p>
     <w:p>
@@ -9822,19 +10462,37 @@
     </w:p>
     <w:p>
       <w:r>
-        <w:t xml:space="preserve">The only object that is available now in our simulation is GrainSquare, that is a </w:t>
-      </w:r>
-      <w:r>
-        <w:t>basic object of our simulation. Inherited from the public abstract class EngineObject.</w:t>
+        <w:t xml:space="preserve">The only object that is available now in our simulation is </w:t>
+      </w:r>
+      <w:proofErr w:type="spellStart"/>
+      <w:r>
+        <w:t>GrainSquare</w:t>
+      </w:r>
+      <w:proofErr w:type="spellEnd"/>
+      <w:r>
+        <w:t xml:space="preserve">, that is a </w:t>
+      </w:r>
+      <w:r>
+        <w:t xml:space="preserve">basic object of our simulation. Inherited from the public abstract class </w:t>
+      </w:r>
+      <w:proofErr w:type="spellStart"/>
+      <w:r>
+        <w:t>EngineObject</w:t>
+      </w:r>
+      <w:proofErr w:type="spellEnd"/>
+      <w:r>
+        <w:t>.</w:t>
       </w:r>
     </w:p>
     <w:p>
       <w:pPr>
         <w:pStyle w:val="Heading3"/>
       </w:pPr>
+      <w:proofErr w:type="spellStart"/>
       <w:r>
         <w:t>EngineObject</w:t>
       </w:r>
+      <w:proofErr w:type="spellEnd"/>
     </w:p>
     <w:p>
       <w:r>
@@ -9843,6 +10501,7 @@
       <w:r>
         <w:t xml:space="preserve"> implements interface </w:t>
       </w:r>
+      <w:proofErr w:type="spellStart"/>
       <w:r>
         <w:rPr>
           <w:b/>
@@ -9850,8 +10509,17 @@
         </w:rPr>
         <w:t>INotifyPropertyChanged</w:t>
       </w:r>
-      <w:r>
-        <w:t>. EngineObject serves as the foundational class for objects in</w:t>
+      <w:proofErr w:type="spellEnd"/>
+      <w:r>
+        <w:t xml:space="preserve">. </w:t>
+      </w:r>
+      <w:proofErr w:type="spellStart"/>
+      <w:r>
+        <w:t>EngineObject</w:t>
+      </w:r>
+      <w:proofErr w:type="spellEnd"/>
+      <w:r>
+        <w:t xml:space="preserve"> serves as the foundational class for objects in</w:t>
       </w:r>
       <w:r>
         <w:rPr>
@@ -9924,6 +10592,7 @@
           <w:numId w:val="3"/>
         </w:numPr>
       </w:pPr>
+      <w:proofErr w:type="spellStart"/>
       <w:r>
         <w:rPr>
           <w:b/>
@@ -9931,6 +10600,7 @@
         </w:rPr>
         <w:t>SimulationTemperature</w:t>
       </w:r>
+      <w:proofErr w:type="spellEnd"/>
       <w:r>
         <w:t xml:space="preserve"> </w:t>
       </w:r>
@@ -9949,6 +10619,7 @@
           <w:numId w:val="3"/>
         </w:numPr>
       </w:pPr>
+      <w:proofErr w:type="spellStart"/>
       <w:r>
         <w:rPr>
           <w:b/>
@@ -9956,6 +10627,7 @@
         </w:rPr>
         <w:t>CurrentTemperature</w:t>
       </w:r>
+      <w:proofErr w:type="spellEnd"/>
       <w:r>
         <w:t xml:space="preserve"> </w:t>
       </w:r>
@@ -9968,6 +10640,7 @@
       <w:r>
         <w:t xml:space="preserve">temperature of the object at this moment. When engine is not running is equal to the </w:t>
       </w:r>
+      <w:proofErr w:type="spellStart"/>
       <w:r>
         <w:rPr>
           <w:b/>
@@ -9975,6 +10648,7 @@
         </w:rPr>
         <w:t>SimulationTemperature</w:t>
       </w:r>
+      <w:proofErr w:type="spellEnd"/>
     </w:p>
     <w:p>
       <w:pPr>
@@ -10041,7 +10715,32 @@
           <w:b/>
           <w:bCs/>
         </w:rPr>
-        <w:t xml:space="preserve">abstract public List&lt;Polygon&gt; GetPolygons() </w:t>
+        <w:t xml:space="preserve">abstract public List&lt;Polygon&gt; </w:t>
+      </w:r>
+      <w:proofErr w:type="spellStart"/>
+      <w:proofErr w:type="gramStart"/>
+      <w:r>
+        <w:rPr>
+          <w:b/>
+          <w:bCs/>
+        </w:rPr>
+        <w:t>GetPolygons</w:t>
+      </w:r>
+      <w:proofErr w:type="spellEnd"/>
+      <w:r>
+        <w:rPr>
+          <w:b/>
+          <w:bCs/>
+        </w:rPr>
+        <w:t>(</w:t>
+      </w:r>
+      <w:proofErr w:type="gramEnd"/>
+      <w:r>
+        <w:rPr>
+          <w:b/>
+          <w:bCs/>
+        </w:rPr>
+        <w:t xml:space="preserve">) </w:t>
       </w:r>
       <w:r>
         <w:t>- Returns polygons representing the object's shape. Must be implemented by subclasses.</w:t>
@@ -10060,7 +10759,48 @@
           <w:b/>
           <w:bCs/>
         </w:rPr>
-        <w:t xml:space="preserve">abstract public List&lt;GrainSquare&gt; GetSquares() </w:t>
+        <w:t>abstract public List&lt;</w:t>
+      </w:r>
+      <w:proofErr w:type="spellStart"/>
+      <w:r>
+        <w:rPr>
+          <w:b/>
+          <w:bCs/>
+        </w:rPr>
+        <w:t>GrainSquare</w:t>
+      </w:r>
+      <w:proofErr w:type="spellEnd"/>
+      <w:r>
+        <w:rPr>
+          <w:b/>
+          <w:bCs/>
+        </w:rPr>
+        <w:t xml:space="preserve">&gt; </w:t>
+      </w:r>
+      <w:proofErr w:type="spellStart"/>
+      <w:proofErr w:type="gramStart"/>
+      <w:r>
+        <w:rPr>
+          <w:b/>
+          <w:bCs/>
+        </w:rPr>
+        <w:t>GetSquares</w:t>
+      </w:r>
+      <w:proofErr w:type="spellEnd"/>
+      <w:r>
+        <w:rPr>
+          <w:b/>
+          <w:bCs/>
+        </w:rPr>
+        <w:t>(</w:t>
+      </w:r>
+      <w:proofErr w:type="gramEnd"/>
+      <w:r>
+        <w:rPr>
+          <w:b/>
+          <w:bCs/>
+        </w:rPr>
+        <w:t xml:space="preserve">) </w:t>
       </w:r>
       <w:r>
         <w:t>-</w:t>
@@ -10082,7 +10822,57 @@
           <w:b/>
           <w:bCs/>
         </w:rPr>
-        <w:t>abstract public bool IsVisible(CanvasManager canvasManager)</w:t>
+        <w:t xml:space="preserve">abstract public bool </w:t>
+      </w:r>
+      <w:proofErr w:type="spellStart"/>
+      <w:proofErr w:type="gramStart"/>
+      <w:r>
+        <w:rPr>
+          <w:b/>
+          <w:bCs/>
+        </w:rPr>
+        <w:t>IsVisible</w:t>
+      </w:r>
+      <w:proofErr w:type="spellEnd"/>
+      <w:r>
+        <w:rPr>
+          <w:b/>
+          <w:bCs/>
+        </w:rPr>
+        <w:t>(</w:t>
+      </w:r>
+      <w:proofErr w:type="spellStart"/>
+      <w:proofErr w:type="gramEnd"/>
+      <w:r>
+        <w:rPr>
+          <w:b/>
+          <w:bCs/>
+        </w:rPr>
+        <w:t>CanvasManager</w:t>
+      </w:r>
+      <w:proofErr w:type="spellEnd"/>
+      <w:r>
+        <w:rPr>
+          <w:b/>
+          <w:bCs/>
+        </w:rPr>
+        <w:t xml:space="preserve"> </w:t>
+      </w:r>
+      <w:proofErr w:type="spellStart"/>
+      <w:r>
+        <w:rPr>
+          <w:b/>
+          <w:bCs/>
+        </w:rPr>
+        <w:t>canvasManager</w:t>
+      </w:r>
+      <w:proofErr w:type="spellEnd"/>
+      <w:r>
+        <w:rPr>
+          <w:b/>
+          <w:bCs/>
+        </w:rPr>
+        <w:t>)</w:t>
       </w:r>
       <w:r>
         <w:t xml:space="preserve"> - Determines if the object is visible on the given canvas. Must be implemented by subclasses.</w:t>
@@ -10101,7 +10891,64 @@
           <w:b/>
           <w:bCs/>
         </w:rPr>
-        <w:t>abstract public void GetObjectVisibleArea(out Vector2 topLeft, out Vector2 bottomRight)</w:t>
+        <w:t xml:space="preserve">abstract public void </w:t>
+      </w:r>
+      <w:proofErr w:type="spellStart"/>
+      <w:proofErr w:type="gramStart"/>
+      <w:r>
+        <w:rPr>
+          <w:b/>
+          <w:bCs/>
+        </w:rPr>
+        <w:t>GetObjectVisibleArea</w:t>
+      </w:r>
+      <w:proofErr w:type="spellEnd"/>
+      <w:r>
+        <w:rPr>
+          <w:b/>
+          <w:bCs/>
+        </w:rPr>
+        <w:t>(</w:t>
+      </w:r>
+      <w:proofErr w:type="gramEnd"/>
+      <w:r>
+        <w:rPr>
+          <w:b/>
+          <w:bCs/>
+        </w:rPr>
+        <w:t xml:space="preserve">out Vector2 </w:t>
+      </w:r>
+      <w:proofErr w:type="spellStart"/>
+      <w:r>
+        <w:rPr>
+          <w:b/>
+          <w:bCs/>
+        </w:rPr>
+        <w:t>topLeft</w:t>
+      </w:r>
+      <w:proofErr w:type="spellEnd"/>
+      <w:r>
+        <w:rPr>
+          <w:b/>
+          <w:bCs/>
+        </w:rPr>
+        <w:t xml:space="preserve">, out Vector2 </w:t>
+      </w:r>
+      <w:proofErr w:type="spellStart"/>
+      <w:r>
+        <w:rPr>
+          <w:b/>
+          <w:bCs/>
+        </w:rPr>
+        <w:t>bottomRight</w:t>
+      </w:r>
+      <w:proofErr w:type="spellEnd"/>
+      <w:r>
+        <w:rPr>
+          <w:b/>
+          <w:bCs/>
+        </w:rPr>
+        <w:t>)</w:t>
       </w:r>
       <w:r>
         <w:t xml:space="preserve"> - Gets the visible area of the object. Must be implemented by subclasses.</w:t>
@@ -10120,10 +10967,24 @@
           <w:b/>
           <w:bCs/>
         </w:rPr>
-        <w:t>abstract public void SetStartTemperature</w:t>
-      </w:r>
-      <w:r>
-        <w:t>()</w:t>
+        <w:t xml:space="preserve">abstract public void </w:t>
+      </w:r>
+      <w:proofErr w:type="spellStart"/>
+      <w:proofErr w:type="gramStart"/>
+      <w:r>
+        <w:rPr>
+          <w:b/>
+          <w:bCs/>
+        </w:rPr>
+        <w:t>SetStartTemperature</w:t>
+      </w:r>
+      <w:proofErr w:type="spellEnd"/>
+      <w:r>
+        <w:t>(</w:t>
+      </w:r>
+      <w:proofErr w:type="gramEnd"/>
+      <w:r>
+        <w:t>)</w:t>
       </w:r>
       <w:r>
         <w:t xml:space="preserve"> - Sets the starting temperature for the simulation. Must be implemented by subclasses</w:t>
@@ -10145,8 +11006,32 @@
           <w:b/>
           <w:bCs/>
         </w:rPr>
-        <w:lastRenderedPageBreak/>
-        <w:t>abstract public string GetObjectTypeString()</w:t>
+        <w:t xml:space="preserve">abstract public string </w:t>
+      </w:r>
+      <w:proofErr w:type="spellStart"/>
+      <w:proofErr w:type="gramStart"/>
+      <w:r>
+        <w:rPr>
+          <w:b/>
+          <w:bCs/>
+        </w:rPr>
+        <w:t>GetObjectTypeString</w:t>
+      </w:r>
+      <w:proofErr w:type="spellEnd"/>
+      <w:r>
+        <w:rPr>
+          <w:b/>
+          <w:bCs/>
+        </w:rPr>
+        <w:t>(</w:t>
+      </w:r>
+      <w:proofErr w:type="gramEnd"/>
+      <w:r>
+        <w:rPr>
+          <w:b/>
+          <w:bCs/>
+        </w:rPr>
+        <w:t>)</w:t>
       </w:r>
       <w:r>
         <w:t xml:space="preserve"> -</w:t>
@@ -10168,10 +11053,67 @@
           <w:b/>
           <w:bCs/>
         </w:rPr>
-        <w:t>abstract public ObjectType GetObjectType()</w:t>
-      </w:r>
-      <w:r>
-        <w:t xml:space="preserve"> - Gets the type of the object as an ObjectType enum. Must be implemented by subclasses</w:t>
+        <w:t xml:space="preserve">abstract public </w:t>
+      </w:r>
+      <w:proofErr w:type="spellStart"/>
+      <w:r>
+        <w:rPr>
+          <w:b/>
+          <w:bCs/>
+        </w:rPr>
+        <w:t>ObjectType</w:t>
+      </w:r>
+      <w:proofErr w:type="spellEnd"/>
+      <w:r>
+        <w:rPr>
+          <w:b/>
+          <w:bCs/>
+        </w:rPr>
+        <w:t xml:space="preserve"> </w:t>
+      </w:r>
+      <w:proofErr w:type="spellStart"/>
+      <w:proofErr w:type="gramStart"/>
+      <w:r>
+        <w:rPr>
+          <w:b/>
+          <w:bCs/>
+        </w:rPr>
+        <w:t>GetObjectType</w:t>
+      </w:r>
+      <w:proofErr w:type="spellEnd"/>
+      <w:r>
+        <w:rPr>
+          <w:b/>
+          <w:bCs/>
+        </w:rPr>
+        <w:t>(</w:t>
+      </w:r>
+      <w:proofErr w:type="gramEnd"/>
+      <w:r>
+        <w:rPr>
+          <w:b/>
+          <w:bCs/>
+        </w:rPr>
+        <w:t>)</w:t>
+      </w:r>
+      <w:r>
+        <w:t xml:space="preserve"> - Gets the type of the object as an </w:t>
+      </w:r>
+      <w:proofErr w:type="spellStart"/>
+      <w:r>
+        <w:t>ObjectType</w:t>
+      </w:r>
+      <w:proofErr w:type="spellEnd"/>
+      <w:r>
+        <w:t xml:space="preserve"> </w:t>
+      </w:r>
+      <w:proofErr w:type="spellStart"/>
+      <w:r>
+        <w:t>enum</w:t>
+      </w:r>
+      <w:proofErr w:type="spellEnd"/>
+      <w:r>
+        <w:t>. Must be implemented by subclasses</w:t>
       </w:r>
       <w:r>
         <w:t>.</w:t>
@@ -10190,7 +11132,33 @@
           <w:b/>
           <w:bCs/>
         </w:rPr>
-        <w:t>abstract public string GetJsonRepresentation()</w:t>
+        <w:lastRenderedPageBreak/>
+        <w:t xml:space="preserve">abstract public string </w:t>
+      </w:r>
+      <w:proofErr w:type="spellStart"/>
+      <w:proofErr w:type="gramStart"/>
+      <w:r>
+        <w:rPr>
+          <w:b/>
+          <w:bCs/>
+        </w:rPr>
+        <w:t>GetJsonRepresentation</w:t>
+      </w:r>
+      <w:proofErr w:type="spellEnd"/>
+      <w:r>
+        <w:rPr>
+          <w:b/>
+          <w:bCs/>
+        </w:rPr>
+        <w:t>(</w:t>
+      </w:r>
+      <w:proofErr w:type="gramEnd"/>
+      <w:r>
+        <w:rPr>
+          <w:b/>
+          <w:bCs/>
+        </w:rPr>
+        <w:t>)</w:t>
       </w:r>
       <w:r>
         <w:t xml:space="preserve"> - Gets a JSON string representing the object's state. Must be implemented by subclasses.</w:t>
@@ -10209,7 +11177,41 @@
           <w:b/>
           <w:bCs/>
         </w:rPr>
-        <w:t>abstract public bool IsIntersecting(EngineObject obj)</w:t>
+        <w:t xml:space="preserve">abstract public bool </w:t>
+      </w:r>
+      <w:proofErr w:type="spellStart"/>
+      <w:proofErr w:type="gramStart"/>
+      <w:r>
+        <w:rPr>
+          <w:b/>
+          <w:bCs/>
+        </w:rPr>
+        <w:t>IsIntersecting</w:t>
+      </w:r>
+      <w:proofErr w:type="spellEnd"/>
+      <w:r>
+        <w:rPr>
+          <w:b/>
+          <w:bCs/>
+        </w:rPr>
+        <w:t>(</w:t>
+      </w:r>
+      <w:proofErr w:type="spellStart"/>
+      <w:proofErr w:type="gramEnd"/>
+      <w:r>
+        <w:rPr>
+          <w:b/>
+          <w:bCs/>
+        </w:rPr>
+        <w:t>EngineObject</w:t>
+      </w:r>
+      <w:proofErr w:type="spellEnd"/>
+      <w:r>
+        <w:rPr>
+          <w:b/>
+          <w:bCs/>
+        </w:rPr>
+        <w:t xml:space="preserve"> obj)</w:t>
       </w:r>
       <w:r>
         <w:t xml:space="preserve"> - Determines if the object is intersecting with another object. Must be implemented by subclasses.</w:t>
@@ -10228,7 +11230,32 @@
           <w:b/>
           <w:bCs/>
         </w:rPr>
-        <w:t>abstract public void CacheProperties()</w:t>
+        <w:t xml:space="preserve">abstract public void </w:t>
+      </w:r>
+      <w:proofErr w:type="spellStart"/>
+      <w:proofErr w:type="gramStart"/>
+      <w:r>
+        <w:rPr>
+          <w:b/>
+          <w:bCs/>
+        </w:rPr>
+        <w:t>CacheProperties</w:t>
+      </w:r>
+      <w:proofErr w:type="spellEnd"/>
+      <w:r>
+        <w:rPr>
+          <w:b/>
+          <w:bCs/>
+        </w:rPr>
+        <w:t>(</w:t>
+      </w:r>
+      <w:proofErr w:type="gramEnd"/>
+      <w:r>
+        <w:rPr>
+          <w:b/>
+          <w:bCs/>
+        </w:rPr>
+        <w:t>)</w:t>
       </w:r>
       <w:r>
         <w:t xml:space="preserve"> - Cache all the object's properties. Must be implemented by subclasses.</w:t>
@@ -10247,24 +11274,89 @@
           <w:b/>
           <w:bCs/>
         </w:rPr>
-        <w:t>abstract public List&lt;GrainSquare&gt; GetExternalSquares()</w:t>
-      </w:r>
-      <w:r>
-        <w:t xml:space="preserve"> – Gets all external GrainSquare’s of an object, that can tranfer heat with other external GrainSquare’s of other objects</w:t>
-      </w:r>
-    </w:p>
-    <w:p>
-      <w:pPr>
+        <w:t>abstract public List&lt;</w:t>
+      </w:r>
+      <w:proofErr w:type="spellStart"/>
+      <w:r>
         <w:rPr>
           <w:b/>
           <w:bCs/>
         </w:rPr>
-      </w:pPr>
+        <w:t>GrainSquare</w:t>
+      </w:r>
+      <w:proofErr w:type="spellEnd"/>
       <w:r>
         <w:rPr>
           <w:b/>
           <w:bCs/>
         </w:rPr>
+        <w:t xml:space="preserve">&gt; </w:t>
+      </w:r>
+      <w:proofErr w:type="spellStart"/>
+      <w:proofErr w:type="gramStart"/>
+      <w:r>
+        <w:rPr>
+          <w:b/>
+          <w:bCs/>
+        </w:rPr>
+        <w:t>GetExternalSquares</w:t>
+      </w:r>
+      <w:proofErr w:type="spellEnd"/>
+      <w:r>
+        <w:rPr>
+          <w:b/>
+          <w:bCs/>
+        </w:rPr>
+        <w:t>(</w:t>
+      </w:r>
+      <w:proofErr w:type="gramEnd"/>
+      <w:r>
+        <w:rPr>
+          <w:b/>
+          <w:bCs/>
+        </w:rPr>
+        <w:t>)</w:t>
+      </w:r>
+      <w:r>
+        <w:t xml:space="preserve"> – Gets all external </w:t>
+      </w:r>
+      <w:proofErr w:type="spellStart"/>
+      <w:r>
+        <w:t>GrainSquare’s</w:t>
+      </w:r>
+      <w:proofErr w:type="spellEnd"/>
+      <w:r>
+        <w:t xml:space="preserve"> of an object, that can </w:t>
+      </w:r>
+      <w:proofErr w:type="spellStart"/>
+      <w:r>
+        <w:t>tranfer</w:t>
+      </w:r>
+      <w:proofErr w:type="spellEnd"/>
+      <w:r>
+        <w:t xml:space="preserve"> heat with other external </w:t>
+      </w:r>
+      <w:proofErr w:type="spellStart"/>
+      <w:r>
+        <w:t>GrainSquare’s</w:t>
+      </w:r>
+      <w:proofErr w:type="spellEnd"/>
+      <w:r>
+        <w:t xml:space="preserve"> of other objects</w:t>
+      </w:r>
+    </w:p>
+    <w:p>
+      <w:pPr>
+        <w:rPr>
+          <w:b/>
+          <w:bCs/>
+        </w:rPr>
+      </w:pPr>
+      <w:r>
+        <w:rPr>
+          <w:b/>
+          <w:bCs/>
+        </w:rPr>
         <w:br w:type="page"/>
       </w:r>
     </w:p>
@@ -10272,14 +11364,35 @@
       <w:pPr>
         <w:pStyle w:val="Heading3"/>
       </w:pPr>
+      <w:proofErr w:type="spellStart"/>
       <w:r>
         <w:lastRenderedPageBreak/>
-        <w:t xml:space="preserve">GrainSquare </w:t>
-      </w:r>
-    </w:p>
-    <w:p>
-      <w:r>
-        <w:t>The GrainSquare class extends EngineObject and encapsulates the properties and behavior of square-shaped grain in the simulation, including thermal properties, position and selection state. It includes methods for rendering, visibility checks, serialization, etc.</w:t>
+        <w:t>GrainSquare</w:t>
+      </w:r>
+      <w:proofErr w:type="spellEnd"/>
+      <w:r>
+        <w:t xml:space="preserve"> </w:t>
+      </w:r>
+    </w:p>
+    <w:p>
+      <w:r>
+        <w:t xml:space="preserve">The </w:t>
+      </w:r>
+      <w:proofErr w:type="spellStart"/>
+      <w:r>
+        <w:t>GrainSquare</w:t>
+      </w:r>
+      <w:proofErr w:type="spellEnd"/>
+      <w:r>
+        <w:t xml:space="preserve"> class extends </w:t>
+      </w:r>
+      <w:proofErr w:type="spellStart"/>
+      <w:r>
+        <w:t>EngineObject</w:t>
+      </w:r>
+      <w:proofErr w:type="spellEnd"/>
+      <w:r>
+        <w:t xml:space="preserve"> and encapsulates the properties and behavior of square-shaped grain in the simulation, including thermal properties, position and selection state. It includes methods for rendering, visibility checks, serialization, etc.</w:t>
       </w:r>
     </w:p>
     <w:p>
@@ -10314,8 +11427,13 @@
         <w:t>Size – size of the square</w:t>
       </w:r>
       <w:r>
-        <w:t>, always equal to the Engine.GridStep</w:t>
-      </w:r>
+        <w:t xml:space="preserve">, always equal to the </w:t>
+      </w:r>
+      <w:proofErr w:type="spellStart"/>
+      <w:r>
+        <w:t>Engine.GridStep</w:t>
+      </w:r>
+      <w:proofErr w:type="spellEnd"/>
     </w:p>
     <w:p>
       <w:pPr>
@@ -10341,7 +11459,41 @@
           <w:sz w:val="19"/>
           <w:szCs w:val="19"/>
         </w:rPr>
-        <w:t>public override List&lt;Polygon&gt; GetPolygons()</w:t>
+        <w:t xml:space="preserve">public override List&lt;Polygon&gt; </w:t>
+      </w:r>
+      <w:proofErr w:type="spellStart"/>
+      <w:proofErr w:type="gramStart"/>
+      <w:r>
+        <w:rPr>
+          <w:rFonts w:ascii="Cascadia Mono" w:hAnsi="Cascadia Mono" w:cs="Cascadia Mono"/>
+          <w:color w:val="000000"/>
+          <w:kern w:val="0"/>
+          <w:sz w:val="19"/>
+          <w:szCs w:val="19"/>
+        </w:rPr>
+        <w:t>GetPolygons</w:t>
+      </w:r>
+      <w:proofErr w:type="spellEnd"/>
+      <w:r>
+        <w:rPr>
+          <w:rFonts w:ascii="Cascadia Mono" w:hAnsi="Cascadia Mono" w:cs="Cascadia Mono"/>
+          <w:color w:val="000000"/>
+          <w:kern w:val="0"/>
+          <w:sz w:val="19"/>
+          <w:szCs w:val="19"/>
+        </w:rPr>
+        <w:t>(</w:t>
+      </w:r>
+      <w:proofErr w:type="gramEnd"/>
+      <w:r>
+        <w:rPr>
+          <w:rFonts w:ascii="Cascadia Mono" w:hAnsi="Cascadia Mono" w:cs="Cascadia Mono"/>
+          <w:color w:val="000000"/>
+          <w:kern w:val="0"/>
+          <w:sz w:val="19"/>
+          <w:szCs w:val="19"/>
+        </w:rPr>
+        <w:t>)</w:t>
       </w:r>
       <w:r>
         <w:rPr>
@@ -10361,8 +11513,64 @@
           <w:sz w:val="19"/>
           <w:szCs w:val="19"/>
         </w:rPr>
-        <w:t>– returns a list of GrainSquares, where the only square polygon is this GrainSquare, overrides the abstract method of EngineObject</w:t>
-      </w:r>
+        <w:t xml:space="preserve">– returns a list of </w:t>
+      </w:r>
+      <w:proofErr w:type="spellStart"/>
+      <w:r>
+        <w:rPr>
+          <w:rFonts w:ascii="Cascadia Mono" w:hAnsi="Cascadia Mono" w:cs="Cascadia Mono"/>
+          <w:color w:val="000000"/>
+          <w:kern w:val="0"/>
+          <w:sz w:val="19"/>
+          <w:szCs w:val="19"/>
+        </w:rPr>
+        <w:t>GrainSquares</w:t>
+      </w:r>
+      <w:proofErr w:type="spellEnd"/>
+      <w:r>
+        <w:rPr>
+          <w:rFonts w:ascii="Cascadia Mono" w:hAnsi="Cascadia Mono" w:cs="Cascadia Mono"/>
+          <w:color w:val="000000"/>
+          <w:kern w:val="0"/>
+          <w:sz w:val="19"/>
+          <w:szCs w:val="19"/>
+        </w:rPr>
+        <w:t xml:space="preserve">, where the only square polygon is this </w:t>
+      </w:r>
+      <w:proofErr w:type="spellStart"/>
+      <w:r>
+        <w:rPr>
+          <w:rFonts w:ascii="Cascadia Mono" w:hAnsi="Cascadia Mono" w:cs="Cascadia Mono"/>
+          <w:color w:val="000000"/>
+          <w:kern w:val="0"/>
+          <w:sz w:val="19"/>
+          <w:szCs w:val="19"/>
+        </w:rPr>
+        <w:t>GrainSquare</w:t>
+      </w:r>
+      <w:proofErr w:type="spellEnd"/>
+      <w:r>
+        <w:rPr>
+          <w:rFonts w:ascii="Cascadia Mono" w:hAnsi="Cascadia Mono" w:cs="Cascadia Mono"/>
+          <w:color w:val="000000"/>
+          <w:kern w:val="0"/>
+          <w:sz w:val="19"/>
+          <w:szCs w:val="19"/>
+        </w:rPr>
+        <w:t xml:space="preserve">, overrides the abstract method of </w:t>
+      </w:r>
+      <w:proofErr w:type="spellStart"/>
+      <w:r>
+        <w:rPr>
+          <w:rFonts w:ascii="Cascadia Mono" w:hAnsi="Cascadia Mono" w:cs="Cascadia Mono"/>
+          <w:color w:val="000000"/>
+          <w:kern w:val="0"/>
+          <w:sz w:val="19"/>
+          <w:szCs w:val="19"/>
+        </w:rPr>
+        <w:t>EngineObject</w:t>
+      </w:r>
+      <w:proofErr w:type="spellEnd"/>
     </w:p>
     <w:p>
       <w:pPr>
@@ -10380,7 +11588,41 @@
           <w:sz w:val="19"/>
           <w:szCs w:val="19"/>
         </w:rPr>
-        <w:t>private void SetCachedPoints()</w:t>
+        <w:t xml:space="preserve">private void </w:t>
+      </w:r>
+      <w:proofErr w:type="spellStart"/>
+      <w:proofErr w:type="gramStart"/>
+      <w:r>
+        <w:rPr>
+          <w:rFonts w:ascii="Cascadia Mono" w:hAnsi="Cascadia Mono" w:cs="Cascadia Mono"/>
+          <w:color w:val="000000"/>
+          <w:kern w:val="0"/>
+          <w:sz w:val="19"/>
+          <w:szCs w:val="19"/>
+        </w:rPr>
+        <w:t>SetCachedPoints</w:t>
+      </w:r>
+      <w:proofErr w:type="spellEnd"/>
+      <w:r>
+        <w:rPr>
+          <w:rFonts w:ascii="Cascadia Mono" w:hAnsi="Cascadia Mono" w:cs="Cascadia Mono"/>
+          <w:color w:val="000000"/>
+          <w:kern w:val="0"/>
+          <w:sz w:val="19"/>
+          <w:szCs w:val="19"/>
+        </w:rPr>
+        <w:t>(</w:t>
+      </w:r>
+      <w:proofErr w:type="gramEnd"/>
+      <w:r>
+        <w:rPr>
+          <w:rFonts w:ascii="Cascadia Mono" w:hAnsi="Cascadia Mono" w:cs="Cascadia Mono"/>
+          <w:color w:val="000000"/>
+          <w:kern w:val="0"/>
+          <w:sz w:val="19"/>
+          <w:szCs w:val="19"/>
+        </w:rPr>
+        <w:t>)</w:t>
       </w:r>
       <w:r>
         <w:rPr>
@@ -10400,7 +11642,29 @@
           <w:sz w:val="19"/>
           <w:szCs w:val="19"/>
         </w:rPr>
-        <w:t>– caches the other 3 points of of the square to make all functions work faste</w:t>
+        <w:t xml:space="preserve">– caches the other 3 points of </w:t>
+      </w:r>
+      <w:proofErr w:type="spellStart"/>
+      <w:r>
+        <w:rPr>
+          <w:rFonts w:ascii="Cascadia Mono" w:hAnsi="Cascadia Mono" w:cs="Cascadia Mono"/>
+          <w:color w:val="000000"/>
+          <w:kern w:val="0"/>
+          <w:sz w:val="19"/>
+          <w:szCs w:val="19"/>
+        </w:rPr>
+        <w:t>of</w:t>
+      </w:r>
+      <w:proofErr w:type="spellEnd"/>
+      <w:r>
+        <w:rPr>
+          <w:rFonts w:ascii="Cascadia Mono" w:hAnsi="Cascadia Mono" w:cs="Cascadia Mono"/>
+          <w:color w:val="000000"/>
+          <w:kern w:val="0"/>
+          <w:sz w:val="19"/>
+          <w:szCs w:val="19"/>
+        </w:rPr>
+        <w:t xml:space="preserve"> the square to make all functions work faste</w:t>
       </w:r>
       <w:r>
         <w:rPr>
@@ -10429,7 +11693,75 @@
           <w:sz w:val="19"/>
           <w:szCs w:val="19"/>
         </w:rPr>
-        <w:t>public override bool IsVisible(CanvasManager canvasManager)</w:t>
+        <w:t xml:space="preserve">public override bool </w:t>
+      </w:r>
+      <w:proofErr w:type="spellStart"/>
+      <w:proofErr w:type="gramStart"/>
+      <w:r>
+        <w:rPr>
+          <w:rFonts w:ascii="Cascadia Mono" w:hAnsi="Cascadia Mono" w:cs="Cascadia Mono"/>
+          <w:color w:val="000000"/>
+          <w:kern w:val="0"/>
+          <w:sz w:val="19"/>
+          <w:szCs w:val="19"/>
+        </w:rPr>
+        <w:t>IsVisible</w:t>
+      </w:r>
+      <w:proofErr w:type="spellEnd"/>
+      <w:r>
+        <w:rPr>
+          <w:rFonts w:ascii="Cascadia Mono" w:hAnsi="Cascadia Mono" w:cs="Cascadia Mono"/>
+          <w:color w:val="000000"/>
+          <w:kern w:val="0"/>
+          <w:sz w:val="19"/>
+          <w:szCs w:val="19"/>
+        </w:rPr>
+        <w:t>(</w:t>
+      </w:r>
+      <w:proofErr w:type="spellStart"/>
+      <w:proofErr w:type="gramEnd"/>
+      <w:r>
+        <w:rPr>
+          <w:rFonts w:ascii="Cascadia Mono" w:hAnsi="Cascadia Mono" w:cs="Cascadia Mono"/>
+          <w:color w:val="000000"/>
+          <w:kern w:val="0"/>
+          <w:sz w:val="19"/>
+          <w:szCs w:val="19"/>
+        </w:rPr>
+        <w:t>CanvasManager</w:t>
+      </w:r>
+      <w:proofErr w:type="spellEnd"/>
+      <w:r>
+        <w:rPr>
+          <w:rFonts w:ascii="Cascadia Mono" w:hAnsi="Cascadia Mono" w:cs="Cascadia Mono"/>
+          <w:color w:val="000000"/>
+          <w:kern w:val="0"/>
+          <w:sz w:val="19"/>
+          <w:szCs w:val="19"/>
+        </w:rPr>
+        <w:t xml:space="preserve"> </w:t>
+      </w:r>
+      <w:proofErr w:type="spellStart"/>
+      <w:r>
+        <w:rPr>
+          <w:rFonts w:ascii="Cascadia Mono" w:hAnsi="Cascadia Mono" w:cs="Cascadia Mono"/>
+          <w:color w:val="000000"/>
+          <w:kern w:val="0"/>
+          <w:sz w:val="19"/>
+          <w:szCs w:val="19"/>
+        </w:rPr>
+        <w:t>canvasManager</w:t>
+      </w:r>
+      <w:proofErr w:type="spellEnd"/>
+      <w:r>
+        <w:rPr>
+          <w:rFonts w:ascii="Cascadia Mono" w:hAnsi="Cascadia Mono" w:cs="Cascadia Mono"/>
+          <w:color w:val="000000"/>
+          <w:kern w:val="0"/>
+          <w:sz w:val="19"/>
+          <w:szCs w:val="19"/>
+        </w:rPr>
+        <w:t>)</w:t>
       </w:r>
       <w:r>
         <w:rPr>
@@ -10459,8 +11791,20 @@
           <w:sz w:val="19"/>
           <w:szCs w:val="19"/>
         </w:rPr>
-        <w:t>, overrides the abstract method of EngineObject</w:t>
-      </w:r>
+        <w:t xml:space="preserve">, overrides the abstract method of </w:t>
+      </w:r>
+      <w:proofErr w:type="spellStart"/>
+      <w:r>
+        <w:rPr>
+          <w:rFonts w:ascii="Cascadia Mono" w:hAnsi="Cascadia Mono" w:cs="Cascadia Mono"/>
+          <w:color w:val="000000"/>
+          <w:kern w:val="0"/>
+          <w:sz w:val="19"/>
+          <w:szCs w:val="19"/>
+        </w:rPr>
+        <w:t>EngineObject</w:t>
+      </w:r>
+      <w:proofErr w:type="spellEnd"/>
     </w:p>
     <w:p>
       <w:pPr>
@@ -10478,7 +11822,85 @@
           <w:sz w:val="19"/>
           <w:szCs w:val="19"/>
         </w:rPr>
-        <w:t>public override void GetObjectVisibleArea(out Vector2 topLeft, out Vector2 bottomRight)</w:t>
+        <w:t xml:space="preserve">public override void </w:t>
+      </w:r>
+      <w:proofErr w:type="spellStart"/>
+      <w:proofErr w:type="gramStart"/>
+      <w:r>
+        <w:rPr>
+          <w:rFonts w:ascii="Cascadia Mono" w:hAnsi="Cascadia Mono" w:cs="Cascadia Mono"/>
+          <w:color w:val="000000"/>
+          <w:kern w:val="0"/>
+          <w:sz w:val="19"/>
+          <w:szCs w:val="19"/>
+        </w:rPr>
+        <w:t>GetObjectVisibleArea</w:t>
+      </w:r>
+      <w:proofErr w:type="spellEnd"/>
+      <w:r>
+        <w:rPr>
+          <w:rFonts w:ascii="Cascadia Mono" w:hAnsi="Cascadia Mono" w:cs="Cascadia Mono"/>
+          <w:color w:val="000000"/>
+          <w:kern w:val="0"/>
+          <w:sz w:val="19"/>
+          <w:szCs w:val="19"/>
+        </w:rPr>
+        <w:t>(</w:t>
+      </w:r>
+      <w:proofErr w:type="gramEnd"/>
+      <w:r>
+        <w:rPr>
+          <w:rFonts w:ascii="Cascadia Mono" w:hAnsi="Cascadia Mono" w:cs="Cascadia Mono"/>
+          <w:color w:val="000000"/>
+          <w:kern w:val="0"/>
+          <w:sz w:val="19"/>
+          <w:szCs w:val="19"/>
+        </w:rPr>
+        <w:t xml:space="preserve">out Vector2 </w:t>
+      </w:r>
+      <w:proofErr w:type="spellStart"/>
+      <w:r>
+        <w:rPr>
+          <w:rFonts w:ascii="Cascadia Mono" w:hAnsi="Cascadia Mono" w:cs="Cascadia Mono"/>
+          <w:color w:val="000000"/>
+          <w:kern w:val="0"/>
+          <w:sz w:val="19"/>
+          <w:szCs w:val="19"/>
+        </w:rPr>
+        <w:t>topLeft</w:t>
+      </w:r>
+      <w:proofErr w:type="spellEnd"/>
+      <w:r>
+        <w:rPr>
+          <w:rFonts w:ascii="Cascadia Mono" w:hAnsi="Cascadia Mono" w:cs="Cascadia Mono"/>
+          <w:color w:val="000000"/>
+          <w:kern w:val="0"/>
+          <w:sz w:val="19"/>
+          <w:szCs w:val="19"/>
+        </w:rPr>
+        <w:t xml:space="preserve">, out Vector2 </w:t>
+      </w:r>
+      <w:proofErr w:type="spellStart"/>
+      <w:r>
+        <w:rPr>
+          <w:rFonts w:ascii="Cascadia Mono" w:hAnsi="Cascadia Mono" w:cs="Cascadia Mono"/>
+          <w:color w:val="000000"/>
+          <w:kern w:val="0"/>
+          <w:sz w:val="19"/>
+          <w:szCs w:val="19"/>
+        </w:rPr>
+        <w:t>bottomRight</w:t>
+      </w:r>
+      <w:proofErr w:type="spellEnd"/>
+      <w:r>
+        <w:rPr>
+          <w:rFonts w:ascii="Cascadia Mono" w:hAnsi="Cascadia Mono" w:cs="Cascadia Mono"/>
+          <w:color w:val="000000"/>
+          <w:kern w:val="0"/>
+          <w:sz w:val="19"/>
+          <w:szCs w:val="19"/>
+        </w:rPr>
+        <w:t>)</w:t>
       </w:r>
     </w:p>
     <w:p>
@@ -10497,7 +11919,63 @@
           <w:sz w:val="19"/>
           <w:szCs w:val="19"/>
         </w:rPr>
-        <w:t>public void AddEnergyDelta(double energyDelta) - Add energy to the grain square that was calculated in one simulation step</w:t>
+        <w:t xml:space="preserve">public void </w:t>
+      </w:r>
+      <w:proofErr w:type="spellStart"/>
+      <w:proofErr w:type="gramStart"/>
+      <w:r>
+        <w:rPr>
+          <w:rFonts w:ascii="Cascadia Mono" w:hAnsi="Cascadia Mono" w:cs="Cascadia Mono"/>
+          <w:color w:val="000000"/>
+          <w:kern w:val="0"/>
+          <w:sz w:val="19"/>
+          <w:szCs w:val="19"/>
+        </w:rPr>
+        <w:t>AddEnergyDelta</w:t>
+      </w:r>
+      <w:proofErr w:type="spellEnd"/>
+      <w:r>
+        <w:rPr>
+          <w:rFonts w:ascii="Cascadia Mono" w:hAnsi="Cascadia Mono" w:cs="Cascadia Mono"/>
+          <w:color w:val="000000"/>
+          <w:kern w:val="0"/>
+          <w:sz w:val="19"/>
+          <w:szCs w:val="19"/>
+        </w:rPr>
+        <w:t>(</w:t>
+      </w:r>
+      <w:proofErr w:type="gramEnd"/>
+      <w:r>
+        <w:rPr>
+          <w:rFonts w:ascii="Cascadia Mono" w:hAnsi="Cascadia Mono" w:cs="Cascadia Mono"/>
+          <w:color w:val="000000"/>
+          <w:kern w:val="0"/>
+          <w:sz w:val="19"/>
+          <w:szCs w:val="19"/>
+        </w:rPr>
+        <w:t xml:space="preserve">double </w:t>
+      </w:r>
+      <w:proofErr w:type="spellStart"/>
+      <w:r>
+        <w:rPr>
+          <w:rFonts w:ascii="Cascadia Mono" w:hAnsi="Cascadia Mono" w:cs="Cascadia Mono"/>
+          <w:color w:val="000000"/>
+          <w:kern w:val="0"/>
+          <w:sz w:val="19"/>
+          <w:szCs w:val="19"/>
+        </w:rPr>
+        <w:t>energyDelta</w:t>
+      </w:r>
+      <w:proofErr w:type="spellEnd"/>
+      <w:r>
+        <w:rPr>
+          <w:rFonts w:ascii="Cascadia Mono" w:hAnsi="Cascadia Mono" w:cs="Cascadia Mono"/>
+          <w:color w:val="000000"/>
+          <w:kern w:val="0"/>
+          <w:sz w:val="19"/>
+          <w:szCs w:val="19"/>
+        </w:rPr>
+        <w:t>) - Add energy to the grain square that was calculated in one simulation step</w:t>
       </w:r>
     </w:p>
     <w:p>
@@ -10516,7 +11994,41 @@
           <w:sz w:val="19"/>
           <w:szCs w:val="19"/>
         </w:rPr>
-        <w:t>public void ApplyEnergyDelta() - Applies the energy delta to the grain square, updating the temperature.</w:t>
+        <w:t xml:space="preserve">public void </w:t>
+      </w:r>
+      <w:proofErr w:type="spellStart"/>
+      <w:proofErr w:type="gramStart"/>
+      <w:r>
+        <w:rPr>
+          <w:rFonts w:ascii="Cascadia Mono" w:hAnsi="Cascadia Mono" w:cs="Cascadia Mono"/>
+          <w:color w:val="000000"/>
+          <w:kern w:val="0"/>
+          <w:sz w:val="19"/>
+          <w:szCs w:val="19"/>
+        </w:rPr>
+        <w:t>ApplyEnergyDelta</w:t>
+      </w:r>
+      <w:proofErr w:type="spellEnd"/>
+      <w:r>
+        <w:rPr>
+          <w:rFonts w:ascii="Cascadia Mono" w:hAnsi="Cascadia Mono" w:cs="Cascadia Mono"/>
+          <w:color w:val="000000"/>
+          <w:kern w:val="0"/>
+          <w:sz w:val="19"/>
+          <w:szCs w:val="19"/>
+        </w:rPr>
+        <w:t>(</w:t>
+      </w:r>
+      <w:proofErr w:type="gramEnd"/>
+      <w:r>
+        <w:rPr>
+          <w:rFonts w:ascii="Cascadia Mono" w:hAnsi="Cascadia Mono" w:cs="Cascadia Mono"/>
+          <w:color w:val="000000"/>
+          <w:kern w:val="0"/>
+          <w:sz w:val="19"/>
+          <w:szCs w:val="19"/>
+        </w:rPr>
+        <w:t>) - Applies the energy delta to the grain square, updating the temperature.</w:t>
       </w:r>
     </w:p>
     <w:p>
@@ -10535,17 +12047,73 @@
           <w:sz w:val="19"/>
           <w:szCs w:val="19"/>
         </w:rPr>
-        <w:t>public override void SetStartTemperature() - Sets the initial temperature of the grain to the simulation temperature</w:t>
-      </w:r>
-      <w:r>
-        <w:rPr>
-          <w:rFonts w:ascii="Cascadia Mono" w:hAnsi="Cascadia Mono" w:cs="Cascadia Mono"/>
-          <w:color w:val="000000"/>
-          <w:kern w:val="0"/>
-          <w:sz w:val="19"/>
-          <w:szCs w:val="19"/>
-        </w:rPr>
-        <w:t>, overrides the abstract method of EngineObject.</w:t>
+        <w:t xml:space="preserve">public override void </w:t>
+      </w:r>
+      <w:proofErr w:type="spellStart"/>
+      <w:proofErr w:type="gramStart"/>
+      <w:r>
+        <w:rPr>
+          <w:rFonts w:ascii="Cascadia Mono" w:hAnsi="Cascadia Mono" w:cs="Cascadia Mono"/>
+          <w:color w:val="000000"/>
+          <w:kern w:val="0"/>
+          <w:sz w:val="19"/>
+          <w:szCs w:val="19"/>
+        </w:rPr>
+        <w:t>SetStartTemperature</w:t>
+      </w:r>
+      <w:proofErr w:type="spellEnd"/>
+      <w:r>
+        <w:rPr>
+          <w:rFonts w:ascii="Cascadia Mono" w:hAnsi="Cascadia Mono" w:cs="Cascadia Mono"/>
+          <w:color w:val="000000"/>
+          <w:kern w:val="0"/>
+          <w:sz w:val="19"/>
+          <w:szCs w:val="19"/>
+        </w:rPr>
+        <w:t>(</w:t>
+      </w:r>
+      <w:proofErr w:type="gramEnd"/>
+      <w:r>
+        <w:rPr>
+          <w:rFonts w:ascii="Cascadia Mono" w:hAnsi="Cascadia Mono" w:cs="Cascadia Mono"/>
+          <w:color w:val="000000"/>
+          <w:kern w:val="0"/>
+          <w:sz w:val="19"/>
+          <w:szCs w:val="19"/>
+        </w:rPr>
+        <w:t>) - Sets the initial temperature of the grain to the simulation temperature</w:t>
+      </w:r>
+      <w:r>
+        <w:rPr>
+          <w:rFonts w:ascii="Cascadia Mono" w:hAnsi="Cascadia Mono" w:cs="Cascadia Mono"/>
+          <w:color w:val="000000"/>
+          <w:kern w:val="0"/>
+          <w:sz w:val="19"/>
+          <w:szCs w:val="19"/>
+        </w:rPr>
+        <w:t xml:space="preserve">, overrides the abstract method of </w:t>
+      </w:r>
+      <w:proofErr w:type="spellStart"/>
+      <w:r>
+        <w:rPr>
+          <w:rFonts w:ascii="Cascadia Mono" w:hAnsi="Cascadia Mono" w:cs="Cascadia Mono"/>
+          <w:color w:val="000000"/>
+          <w:kern w:val="0"/>
+          <w:sz w:val="19"/>
+          <w:szCs w:val="19"/>
+        </w:rPr>
+        <w:t>EngineObject</w:t>
+      </w:r>
+      <w:proofErr w:type="spellEnd"/>
+      <w:r>
+        <w:rPr>
+          <w:rFonts w:ascii="Cascadia Mono" w:hAnsi="Cascadia Mono" w:cs="Cascadia Mono"/>
+          <w:color w:val="000000"/>
+          <w:kern w:val="0"/>
+          <w:sz w:val="19"/>
+          <w:szCs w:val="19"/>
+        </w:rPr>
+        <w:t>.</w:t>
       </w:r>
     </w:p>
     <w:p>
@@ -10564,7 +12132,85 @@
           <w:sz w:val="19"/>
           <w:szCs w:val="19"/>
         </w:rPr>
-        <w:t>public override string GetObjectTypeString() - Provides the type identifier for Grainsquare objects as string, overrides the abstract method of EngineObject.</w:t>
+        <w:t xml:space="preserve">public override string </w:t>
+      </w:r>
+      <w:proofErr w:type="spellStart"/>
+      <w:proofErr w:type="gramStart"/>
+      <w:r>
+        <w:rPr>
+          <w:rFonts w:ascii="Cascadia Mono" w:hAnsi="Cascadia Mono" w:cs="Cascadia Mono"/>
+          <w:color w:val="000000"/>
+          <w:kern w:val="0"/>
+          <w:sz w:val="19"/>
+          <w:szCs w:val="19"/>
+        </w:rPr>
+        <w:t>GetObjectTypeString</w:t>
+      </w:r>
+      <w:proofErr w:type="spellEnd"/>
+      <w:r>
+        <w:rPr>
+          <w:rFonts w:ascii="Cascadia Mono" w:hAnsi="Cascadia Mono" w:cs="Cascadia Mono"/>
+          <w:color w:val="000000"/>
+          <w:kern w:val="0"/>
+          <w:sz w:val="19"/>
+          <w:szCs w:val="19"/>
+        </w:rPr>
+        <w:t>(</w:t>
+      </w:r>
+      <w:proofErr w:type="gramEnd"/>
+      <w:r>
+        <w:rPr>
+          <w:rFonts w:ascii="Cascadia Mono" w:hAnsi="Cascadia Mono" w:cs="Cascadia Mono"/>
+          <w:color w:val="000000"/>
+          <w:kern w:val="0"/>
+          <w:sz w:val="19"/>
+          <w:szCs w:val="19"/>
+        </w:rPr>
+        <w:t xml:space="preserve">) - Provides the type identifier for </w:t>
+      </w:r>
+      <w:proofErr w:type="spellStart"/>
+      <w:r>
+        <w:rPr>
+          <w:rFonts w:ascii="Cascadia Mono" w:hAnsi="Cascadia Mono" w:cs="Cascadia Mono"/>
+          <w:color w:val="000000"/>
+          <w:kern w:val="0"/>
+          <w:sz w:val="19"/>
+          <w:szCs w:val="19"/>
+        </w:rPr>
+        <w:t>Grainsquare</w:t>
+      </w:r>
+      <w:proofErr w:type="spellEnd"/>
+      <w:r>
+        <w:rPr>
+          <w:rFonts w:ascii="Cascadia Mono" w:hAnsi="Cascadia Mono" w:cs="Cascadia Mono"/>
+          <w:color w:val="000000"/>
+          <w:kern w:val="0"/>
+          <w:sz w:val="19"/>
+          <w:szCs w:val="19"/>
+        </w:rPr>
+        <w:t xml:space="preserve"> objects as string, overrides the abstract method of </w:t>
+      </w:r>
+      <w:proofErr w:type="spellStart"/>
+      <w:r>
+        <w:rPr>
+          <w:rFonts w:ascii="Cascadia Mono" w:hAnsi="Cascadia Mono" w:cs="Cascadia Mono"/>
+          <w:color w:val="000000"/>
+          <w:kern w:val="0"/>
+          <w:sz w:val="19"/>
+          <w:szCs w:val="19"/>
+        </w:rPr>
+        <w:t>EngineObject</w:t>
+      </w:r>
+      <w:proofErr w:type="spellEnd"/>
+      <w:r>
+        <w:rPr>
+          <w:rFonts w:ascii="Cascadia Mono" w:hAnsi="Cascadia Mono" w:cs="Cascadia Mono"/>
+          <w:color w:val="000000"/>
+          <w:kern w:val="0"/>
+          <w:sz w:val="19"/>
+          <w:szCs w:val="19"/>
+        </w:rPr>
+        <w:t>.</w:t>
       </w:r>
     </w:p>
     <w:sectPr>
@@ -10578,7 +12224,7 @@
 </file>
 
 <file path=word/numbering.xml><?xml version="1.0" encoding="utf-8"?>
-<w:numbering xmlns:wpc="http://schemas.microsoft.com/office/word/2010/wordprocessingCanvas" xmlns:cx="http://schemas.microsoft.com/office/drawing/2014/chartex" xmlns:cx1="http://schemas.microsoft.com/office/drawing/2015/9/8/chartex" xmlns:cx2="http://schemas.microsoft.com/office/drawing/2015/10/21/chartex" xmlns:cx3="http://schemas.microsoft.com/office/drawing/2016/5/9/chartex" xmlns:cx4="http://schemas.microsoft.com/office/drawing/2016/5/10/chartex" xmlns:cx5="http://schemas.microsoft.com/office/drawing/2016/5/11/chartex" xmlns:cx6="http://schemas.microsoft.com/office/drawing/2016/5/12/chartex" xmlns:cx7="http://schemas.microsoft.com/office/drawing/2016/5/13/chartex" xmlns:cx8="http://schemas.microsoft.com/office/drawing/2016/5/14/chartex" xmlns:mc="http://schemas.openxmlformats.org/markup-compatibility/2006" xmlns:aink="http://schemas.microsoft.com/office/drawing/2016/ink" xmlns:am3d="http://schemas.microsoft.com/office/drawing/2017/model3d" xmlns:o="urn:schemas-microsoft-com:office:office" xmlns:oel="http://schemas.microsoft.com/office/2019/extlst" xmlns:r="http://schemas.openxmlformats.org/officeDocument/2006/relationships" xmlns:m="http://schemas.openxmlformats.org/officeDocument/2006/math" xmlns:v="urn:schemas-microsoft-com:vml" xmlns:wp14="http://schemas.microsoft.com/office/word/2010/wordprocessingDrawing" xmlns:wp="http://schemas.openxmlformats.org/drawingml/2006/wordprocessingDrawing" xmlns:w10="urn:schemas-microsoft-com:office:word" xmlns:w="http://schemas.openxmlformats.org/wordprocessingml/2006/main" xmlns:w14="http://schemas.microsoft.com/office/word/2010/wordml" xmlns:w15="http://schemas.microsoft.com/office/word/2012/wordml" xmlns:w16cex="http://schemas.microsoft.com/office/word/2018/wordml/cex" xmlns:w16cid="http://schemas.microsoft.com/office/word/2016/wordml/cid" xmlns:w16="http://schemas.microsoft.com/office/word/2018/wordml" xmlns:w16du="http://schemas.microsoft.com/office/word/2023/wordml/word16du" xmlns:w16sdtdh="http://schemas.microsoft.com/office/word/2020/wordml/sdtdatahash" xmlns:w16se="http://schemas.microsoft.com/office/word/2015/wordml/symex" xmlns:wpg="http://schemas.microsoft.com/office/word/2010/wordprocessingGroup" xmlns:wpi="http://schemas.microsoft.com/office/word/2010/wordprocessingInk" xmlns:wne="http://schemas.microsoft.com/office/word/2006/wordml" xmlns:wps="http://schemas.microsoft.com/office/word/2010/wordprocessingShape" mc:Ignorable="w14 w15 w16se w16cid w16 w16cex w16sdtdh w16du wp14">
+<w:numbering xmlns:wpc="http://schemas.microsoft.com/office/word/2010/wordprocessingCanvas" xmlns:cx="http://schemas.microsoft.com/office/drawing/2014/chartex" xmlns:cx1="http://schemas.microsoft.com/office/drawing/2015/9/8/chartex" xmlns:cx2="http://schemas.microsoft.com/office/drawing/2015/10/21/chartex" xmlns:cx3="http://schemas.microsoft.com/office/drawing/2016/5/9/chartex" xmlns:cx4="http://schemas.microsoft.com/office/drawing/2016/5/10/chartex" xmlns:cx5="http://schemas.microsoft.com/office/drawing/2016/5/11/chartex" xmlns:cx6="http://schemas.microsoft.com/office/drawing/2016/5/12/chartex" xmlns:cx7="http://schemas.microsoft.com/office/drawing/2016/5/13/chartex" xmlns:cx8="http://schemas.microsoft.com/office/drawing/2016/5/14/chartex" xmlns:mc="http://schemas.openxmlformats.org/markup-compatibility/2006" xmlns:aink="http://schemas.microsoft.com/office/drawing/2016/ink" xmlns:am3d="http://schemas.microsoft.com/office/drawing/2017/model3d" xmlns:o="urn:schemas-microsoft-com:office:office" xmlns:oel="http://schemas.microsoft.com/office/2019/extlst" xmlns:r="http://schemas.openxmlformats.org/officeDocument/2006/relationships" xmlns:m="http://schemas.openxmlformats.org/officeDocument/2006/math" xmlns:v="urn:schemas-microsoft-com:vml" xmlns:wp14="http://schemas.microsoft.com/office/word/2010/wordprocessingDrawing" xmlns:wp="http://schemas.openxmlformats.org/drawingml/2006/wordprocessingDrawing" xmlns:w10="urn:schemas-microsoft-com:office:word" xmlns:w="http://schemas.openxmlformats.org/wordprocessingml/2006/main" xmlns:w14="http://schemas.microsoft.com/office/word/2010/wordml" xmlns:w15="http://schemas.microsoft.com/office/word/2012/wordml" xmlns:w16cex="http://schemas.microsoft.com/office/word/2018/wordml/cex" xmlns:w16cid="http://schemas.microsoft.com/office/word/2016/wordml/cid" xmlns:w16="http://schemas.microsoft.com/office/word/2018/wordml" xmlns:w16du="http://schemas.microsoft.com/office/word/2023/wordml/word16du" xmlns:w16sdtdh="http://schemas.microsoft.com/office/word/2020/wordml/sdtdatahash" xmlns:w16sdtfl="http://schemas.microsoft.com/office/word/2024/wordml/sdtformatlock" xmlns:w16se="http://schemas.microsoft.com/office/word/2015/wordml/symex" xmlns:wpg="http://schemas.microsoft.com/office/word/2010/wordprocessingGroup" xmlns:wpi="http://schemas.microsoft.com/office/word/2010/wordprocessingInk" xmlns:wne="http://schemas.microsoft.com/office/word/2006/wordml" xmlns:wps="http://schemas.microsoft.com/office/word/2010/wordprocessingShape" mc:Ignorable="w14 w15 w16se w16cid w16 w16cex w16sdtdh w16sdtfl w16du wp14">
   <w:abstractNum w:abstractNumId="0" w15:restartNumberingAfterBreak="0">
     <w:nsid w:val="02A65C35"/>
     <w:multiLevelType w:val="hybridMultilevel"/>
@@ -12010,7 +13656,7 @@
 </file>
 
 <file path=word/styles.xml><?xml version="1.0" encoding="utf-8"?>
-<w:styles xmlns:mc="http://schemas.openxmlformats.org/markup-compatibility/2006" xmlns:r="http://schemas.openxmlformats.org/officeDocument/2006/relationships" xmlns:w="http://schemas.openxmlformats.org/wordprocessingml/2006/main" xmlns:w14="http://schemas.microsoft.com/office/word/2010/wordml" xmlns:w15="http://schemas.microsoft.com/office/word/2012/wordml" xmlns:w16cex="http://schemas.microsoft.com/office/word/2018/wordml/cex" xmlns:w16cid="http://schemas.microsoft.com/office/word/2016/wordml/cid" xmlns:w16="http://schemas.microsoft.com/office/word/2018/wordml" xmlns:w16du="http://schemas.microsoft.com/office/word/2023/wordml/word16du" xmlns:w16sdtdh="http://schemas.microsoft.com/office/word/2020/wordml/sdtdatahash" xmlns:w16se="http://schemas.microsoft.com/office/word/2015/wordml/symex" mc:Ignorable="w14 w15 w16se w16cid w16 w16cex w16sdtdh w16du">
+<w:styles xmlns:mc="http://schemas.openxmlformats.org/markup-compatibility/2006" xmlns:r="http://schemas.openxmlformats.org/officeDocument/2006/relationships" xmlns:w="http://schemas.openxmlformats.org/wordprocessingml/2006/main" xmlns:w14="http://schemas.microsoft.com/office/word/2010/wordml" xmlns:w15="http://schemas.microsoft.com/office/word/2012/wordml" xmlns:w16cex="http://schemas.microsoft.com/office/word/2018/wordml/cex" xmlns:w16cid="http://schemas.microsoft.com/office/word/2016/wordml/cid" xmlns:w16="http://schemas.microsoft.com/office/word/2018/wordml" xmlns:w16du="http://schemas.microsoft.com/office/word/2023/wordml/word16du" xmlns:w16sdtdh="http://schemas.microsoft.com/office/word/2020/wordml/sdtdatahash" xmlns:w16sdtfl="http://schemas.microsoft.com/office/word/2024/wordml/sdtformatlock" xmlns:w16se="http://schemas.microsoft.com/office/word/2015/wordml/symex" mc:Ignorable="w14 w15 w16se w16cid w16 w16cex w16sdtdh w16sdtfl w16du">
   <w:docDefaults>
     <w:rPrDefault>
       <w:rPr>

</xml_diff>